<commit_message>
Edit in Add post functional requirement
</commit_message>
<xml_diff>
--- a/Facebook - SRS.docx
+++ b/Facebook - SRS.docx
@@ -224,6 +224,12 @@
     </w:p>
     <w:sdt>
       <w:sdtPr>
+        <w:rPr>
+          <w:rFonts w:asciiTheme="minorHAnsi" w:eastAsiaTheme="minorHAnsi" w:hAnsiTheme="minorHAnsi" w:cstheme="minorBidi"/>
+          <w:color w:val="auto"/>
+          <w:sz w:val="22"/>
+          <w:szCs w:val="22"/>
+        </w:rPr>
         <w:id w:val="196051579"/>
         <w:docPartObj>
           <w:docPartGallery w:val="Table of Contents"/>
@@ -232,11 +238,9 @@
       </w:sdtPr>
       <w:sdtEndPr>
         <w:rPr>
-          <w:rFonts w:asciiTheme="minorHAnsi" w:eastAsiaTheme="minorHAnsi" w:hAnsiTheme="minorHAnsi" w:cstheme="minorBidi"/>
           <w:b/>
           <w:bCs/>
           <w:noProof/>
-          <w:color w:val="auto"/>
           <w:sz w:val="36"/>
           <w:szCs w:val="36"/>
         </w:rPr>
@@ -2119,17 +2123,18 @@
           <w:sz w:val="28"/>
           <w:szCs w:val="28"/>
         </w:rPr>
-        <w:t>Facebook is a social application which allows people to s</w:t>
-      </w:r>
-      <w:r>
+        <w:t>Facebook is a social application which allows people to share updates and photos, engage with friends and Pages, and stay connected to communities important to you.</w:t>
+      </w:r>
+    </w:p>
+    <w:p>
+      <w:pPr>
         <w:rPr>
           <w:rFonts w:cstheme="minorHAnsi"/>
           <w:color w:val="000000" w:themeColor="text1"/>
           <w:sz w:val="28"/>
           <w:szCs w:val="28"/>
         </w:rPr>
-        <w:t>hare updates and photos, engage with friends and Pages, and stay connected to communities important to you.</w:t>
-      </w:r>
+      </w:pPr>
     </w:p>
     <w:p>
       <w:pPr>
@@ -2140,16 +2145,15 @@
           <w:szCs w:val="28"/>
         </w:rPr>
       </w:pPr>
-    </w:p>
-    <w:p>
-      <w:pPr>
+      <w:r>
         <w:rPr>
           <w:rFonts w:cstheme="minorHAnsi"/>
           <w:color w:val="000000" w:themeColor="text1"/>
           <w:sz w:val="28"/>
           <w:szCs w:val="28"/>
         </w:rPr>
-      </w:pPr>
+        <w:t xml:space="preserve">The Facebook app does more than help you stay connected with your friends and interests. </w:t>
+      </w:r>
       <w:r>
         <w:rPr>
           <w:rFonts w:cstheme="minorHAnsi"/>
@@ -2157,7 +2161,7 @@
           <w:sz w:val="28"/>
           <w:szCs w:val="28"/>
         </w:rPr>
-        <w:t xml:space="preserve">The Facebook app does more than help you stay connected with your friends and interests. </w:t>
+        <w:t>It is</w:t>
       </w:r>
       <w:r>
         <w:rPr>
@@ -2166,6 +2170,15 @@
           <w:sz w:val="28"/>
           <w:szCs w:val="28"/>
         </w:rPr>
+        <w:t xml:space="preserve"> also your personal organizer for storing, saving, and sharing photos. </w:t>
+      </w:r>
+      <w:r>
+        <w:rPr>
+          <w:rFonts w:cstheme="minorHAnsi"/>
+          <w:color w:val="000000" w:themeColor="text1"/>
+          <w:sz w:val="28"/>
+          <w:szCs w:val="28"/>
+        </w:rPr>
         <w:t>It is</w:t>
       </w:r>
       <w:r>
@@ -2175,26 +2188,28 @@
           <w:sz w:val="28"/>
           <w:szCs w:val="28"/>
         </w:rPr>
-        <w:t xml:space="preserve"> also your personal organizer for storing, </w:t>
-      </w:r>
-      <w:r>
+        <w:t xml:space="preserve"> easy to share photos straight from your Android camera, and you have full control over your photos and privacy settings. You can choose when to keep individual photos private or even set up a secret photo album to control who sees it.</w:t>
+      </w:r>
+    </w:p>
+    <w:p>
+      <w:pPr>
         <w:rPr>
           <w:rFonts w:cstheme="minorHAnsi"/>
           <w:color w:val="000000" w:themeColor="text1"/>
           <w:sz w:val="28"/>
           <w:szCs w:val="28"/>
         </w:rPr>
-        <w:t>saving,</w:t>
-      </w:r>
-      <w:r>
+      </w:pPr>
+    </w:p>
+    <w:p>
+      <w:pPr>
         <w:rPr>
           <w:rFonts w:cstheme="minorHAnsi"/>
           <w:color w:val="000000" w:themeColor="text1"/>
           <w:sz w:val="28"/>
           <w:szCs w:val="28"/>
         </w:rPr>
-        <w:t xml:space="preserve"> and sharing photos. </w:t>
-      </w:r>
+      </w:pPr>
       <w:r>
         <w:rPr>
           <w:rFonts w:cstheme="minorHAnsi"/>
@@ -2202,65 +2217,7 @@
           <w:sz w:val="28"/>
           <w:szCs w:val="28"/>
         </w:rPr>
-        <w:t>It is</w:t>
-      </w:r>
-      <w:r>
-        <w:rPr>
-          <w:rFonts w:cstheme="minorHAnsi"/>
-          <w:color w:val="000000" w:themeColor="text1"/>
-          <w:sz w:val="28"/>
-          <w:szCs w:val="28"/>
-        </w:rPr>
-        <w:t xml:space="preserve"> easy to share photos straight from your Android camera, and you have full control over your photos and privacy settings. You can choose when to keep individual photos private or even set up a secret photo album to control who sees it.</w:t>
-      </w:r>
-    </w:p>
-    <w:p>
-      <w:pPr>
-        <w:rPr>
-          <w:rFonts w:cstheme="minorHAnsi"/>
-          <w:color w:val="000000" w:themeColor="text1"/>
-          <w:sz w:val="28"/>
-          <w:szCs w:val="28"/>
-        </w:rPr>
-      </w:pPr>
-    </w:p>
-    <w:p>
-      <w:pPr>
-        <w:rPr>
-          <w:rFonts w:cstheme="minorHAnsi"/>
-          <w:color w:val="000000" w:themeColor="text1"/>
-          <w:sz w:val="28"/>
-          <w:szCs w:val="28"/>
-        </w:rPr>
-      </w:pPr>
-      <w:r>
-        <w:rPr>
-          <w:rFonts w:cstheme="minorHAnsi"/>
-          <w:color w:val="000000" w:themeColor="text1"/>
-          <w:sz w:val="28"/>
-          <w:szCs w:val="28"/>
-        </w:rPr>
-        <w:t xml:space="preserve">Facebook also helps you keep up with the latest news and current events around the world. Subscribe to your favorite celebrities, brands, news sources, artists, or sports teams to follow their newsfeeds, watch live streaming videos and </w:t>
-      </w:r>
-      <w:proofErr w:type="gramStart"/>
-      <w:r>
-        <w:rPr>
-          <w:rFonts w:cstheme="minorHAnsi"/>
-          <w:color w:val="000000" w:themeColor="text1"/>
-          <w:sz w:val="28"/>
-          <w:szCs w:val="28"/>
-        </w:rPr>
-        <w:t>be caught</w:t>
-      </w:r>
-      <w:proofErr w:type="gramEnd"/>
-      <w:r>
-        <w:rPr>
-          <w:rFonts w:cstheme="minorHAnsi"/>
-          <w:color w:val="000000" w:themeColor="text1"/>
-          <w:sz w:val="28"/>
-          <w:szCs w:val="28"/>
-        </w:rPr>
-        <w:t xml:space="preserve"> up on the latest happenings no matter where you are!</w:t>
+        <w:t>Facebook also helps you keep up with the latest news and current events around the world. Subscribe to your favorite celebrities, brands, news sources, artists, or sports teams to follow their newsfeeds, watch live streaming videos and be caught up on the latest happenings no matter where you are!</w:t>
       </w:r>
     </w:p>
     <w:p>
@@ -2640,61 +2597,45 @@
           <w:sz w:val="32"/>
           <w:szCs w:val="32"/>
         </w:rPr>
-        <w:t xml:space="preserve">Facebook app can </w:t>
-      </w:r>
-      <w:proofErr w:type="gramStart"/>
+        <w:t xml:space="preserve">Facebook app can be used by </w:t>
+      </w:r>
       <w:r>
         <w:rPr>
           <w:sz w:val="32"/>
           <w:szCs w:val="32"/>
         </w:rPr>
-        <w:t>be used</w:t>
-      </w:r>
-      <w:proofErr w:type="gramEnd"/>
+        <w:t>anyone,</w:t>
+      </w:r>
       <w:r>
         <w:rPr>
           <w:sz w:val="32"/>
           <w:szCs w:val="32"/>
         </w:rPr>
-        <w:t xml:space="preserve"> by </w:t>
-      </w:r>
-      <w:r>
+        <w:t xml:space="preserve"> and the app does not require any computer or programming knowledge.</w:t>
+      </w:r>
+    </w:p>
+    <w:p/>
+    <w:p>
+      <w:pPr>
+        <w:pStyle w:val="Heading2"/>
         <w:rPr>
           <w:sz w:val="32"/>
           <w:szCs w:val="32"/>
         </w:rPr>
-        <w:t>anyone,</w:t>
-      </w:r>
+      </w:pPr>
+      <w:bookmarkStart w:id="4" w:name="_Toc120996860"/>
       <w:r>
         <w:rPr>
           <w:sz w:val="32"/>
           <w:szCs w:val="32"/>
         </w:rPr>
-        <w:t xml:space="preserve"> and the app does not require any computer or programming knowledge.</w:t>
-      </w:r>
-    </w:p>
-    <w:p/>
-    <w:p>
-      <w:pPr>
-        <w:pStyle w:val="Heading2"/>
+        <w:t xml:space="preserve">2.3 </w:t>
+      </w:r>
+      <w:r>
         <w:rPr>
           <w:sz w:val="32"/>
           <w:szCs w:val="32"/>
         </w:rPr>
-      </w:pPr>
-      <w:bookmarkStart w:id="4" w:name="_Toc120996860"/>
-      <w:r>
-        <w:rPr>
-          <w:sz w:val="32"/>
-          <w:szCs w:val="32"/>
-        </w:rPr>
-        <w:t xml:space="preserve">2.3 </w:t>
-      </w:r>
-      <w:r>
-        <w:rPr>
-          <w:sz w:val="32"/>
-          <w:szCs w:val="32"/>
-        </w:rPr>
         <w:t>Design and implementation</w:t>
       </w:r>
       <w:bookmarkEnd w:id="4"/>
@@ -2711,79 +2652,7 @@
           <w:sz w:val="28"/>
           <w:szCs w:val="28"/>
         </w:rPr>
-        <w:t>As</w:t>
-      </w:r>
-      <w:r>
-        <w:rPr>
-          <w:sz w:val="28"/>
-          <w:szCs w:val="28"/>
-        </w:rPr>
-        <w:t xml:space="preserve"> a social networking system</w:t>
-      </w:r>
-      <w:r>
-        <w:rPr>
-          <w:sz w:val="28"/>
-          <w:szCs w:val="28"/>
-        </w:rPr>
-        <w:t>, so the</w:t>
-      </w:r>
-      <w:r>
-        <w:rPr>
-          <w:sz w:val="28"/>
-          <w:szCs w:val="28"/>
-        </w:rPr>
-        <w:t xml:space="preserve"> design should be perfect and attractive. It should be secure enough so that the user's data and their personal information </w:t>
-      </w:r>
-      <w:proofErr w:type="gramStart"/>
-      <w:r>
-        <w:rPr>
-          <w:sz w:val="28"/>
-          <w:szCs w:val="28"/>
-        </w:rPr>
-        <w:t>are not</w:t>
-      </w:r>
-      <w:r>
-        <w:rPr>
-          <w:sz w:val="28"/>
-          <w:szCs w:val="28"/>
-        </w:rPr>
-        <w:t xml:space="preserve"> leaked</w:t>
-      </w:r>
-      <w:proofErr w:type="gramEnd"/>
-      <w:r>
-        <w:rPr>
-          <w:sz w:val="28"/>
-          <w:szCs w:val="28"/>
-        </w:rPr>
-        <w:t xml:space="preserve"> and </w:t>
-      </w:r>
-      <w:r>
-        <w:rPr>
-          <w:sz w:val="28"/>
-          <w:szCs w:val="28"/>
-        </w:rPr>
-        <w:t>are</w:t>
-      </w:r>
-      <w:r>
-        <w:rPr>
-          <w:sz w:val="28"/>
-          <w:szCs w:val="28"/>
-        </w:rPr>
-        <w:t xml:space="preserve"> securely preserved </w:t>
-      </w:r>
-      <w:r>
-        <w:rPr>
-          <w:sz w:val="28"/>
-          <w:szCs w:val="28"/>
-        </w:rPr>
-        <w:t>in</w:t>
-      </w:r>
-      <w:r>
-        <w:rPr>
-          <w:sz w:val="28"/>
-          <w:szCs w:val="28"/>
-        </w:rPr>
-        <w:t xml:space="preserve"> the system.</w:t>
+        <w:t>As a social networking system, so the design should be perfect and attractive. It should be secure enough so that the user's data and their personal information are not leaked and are securely preserved in the system.</w:t>
       </w:r>
     </w:p>
     <w:p>
@@ -3174,79 +3043,7 @@
           <w:sz w:val="28"/>
           <w:szCs w:val="28"/>
         </w:rPr>
-        <w:t xml:space="preserve">The </w:t>
-      </w:r>
-      <w:r>
-        <w:rPr>
-          <w:sz w:val="28"/>
-          <w:szCs w:val="28"/>
-        </w:rPr>
-        <w:t>entire system</w:t>
-      </w:r>
-      <w:r>
-        <w:rPr>
-          <w:sz w:val="28"/>
-          <w:szCs w:val="28"/>
-        </w:rPr>
-        <w:t xml:space="preserve"> runs over the internet. Without internet connection the </w:t>
-      </w:r>
-      <w:r>
-        <w:rPr>
-          <w:sz w:val="28"/>
-          <w:szCs w:val="28"/>
-        </w:rPr>
-        <w:t>application will not work or retrieve latest updates</w:t>
-      </w:r>
-      <w:r>
-        <w:rPr>
-          <w:sz w:val="28"/>
-          <w:szCs w:val="28"/>
-        </w:rPr>
-        <w:t>. All the hardware</w:t>
-      </w:r>
-      <w:r>
-        <w:rPr>
-          <w:sz w:val="28"/>
-          <w:szCs w:val="28"/>
-        </w:rPr>
-        <w:t xml:space="preserve"> components</w:t>
-      </w:r>
-      <w:r>
-        <w:rPr>
-          <w:sz w:val="28"/>
-          <w:szCs w:val="28"/>
-        </w:rPr>
-        <w:t xml:space="preserve"> should </w:t>
-      </w:r>
-      <w:proofErr w:type="gramStart"/>
-      <w:r>
-        <w:rPr>
-          <w:sz w:val="28"/>
-          <w:szCs w:val="28"/>
-        </w:rPr>
-        <w:t>be connected</w:t>
-      </w:r>
-      <w:proofErr w:type="gramEnd"/>
-      <w:r>
-        <w:rPr>
-          <w:sz w:val="28"/>
-          <w:szCs w:val="28"/>
-        </w:rPr>
-        <w:t xml:space="preserve"> to the internet such as </w:t>
-      </w:r>
-      <w:r>
-        <w:rPr>
-          <w:sz w:val="28"/>
-          <w:szCs w:val="28"/>
-        </w:rPr>
-        <w:t>Wi-Fi</w:t>
-      </w:r>
-      <w:r>
-        <w:rPr>
-          <w:sz w:val="28"/>
-          <w:szCs w:val="28"/>
-        </w:rPr>
-        <w:t xml:space="preserve">. </w:t>
+        <w:t xml:space="preserve">The entire system runs over the internet. Without internet connection the application will not work or retrieve latest updates. All the hardware components should be connected to the internet such as Wi-Fi. </w:t>
       </w:r>
     </w:p>
     <w:p>
@@ -3385,23 +3182,7 @@
           <w:sz w:val="28"/>
           <w:szCs w:val="28"/>
         </w:rPr>
-        <w:t xml:space="preserve">This can </w:t>
-      </w:r>
-      <w:proofErr w:type="gramStart"/>
-      <w:r>
-        <w:rPr>
-          <w:sz w:val="28"/>
-          <w:szCs w:val="28"/>
-        </w:rPr>
-        <w:t>be done</w:t>
-      </w:r>
-      <w:proofErr w:type="gramEnd"/>
-      <w:r>
-        <w:rPr>
-          <w:sz w:val="28"/>
-          <w:szCs w:val="28"/>
-        </w:rPr>
-        <w:t xml:space="preserve"> from home page, profile page, group, own page or on a friend’s page.</w:t>
+        <w:t>This can be done from home page, profile page, group, own page or on a friend’s page.</w:t>
       </w:r>
     </w:p>
     <w:p>
@@ -3468,35 +3249,7 @@
           <w:sz w:val="28"/>
           <w:szCs w:val="28"/>
         </w:rPr>
-        <w:t xml:space="preserve">A user can post a post with </w:t>
-      </w:r>
-      <w:r>
-        <w:rPr>
-          <w:sz w:val="28"/>
-          <w:szCs w:val="28"/>
-        </w:rPr>
-        <w:t>multiple</w:t>
-      </w:r>
-      <w:r>
-        <w:rPr>
-          <w:sz w:val="28"/>
-          <w:szCs w:val="28"/>
-        </w:rPr>
-        <w:t xml:space="preserve"> photo</w:t>
-      </w:r>
-      <w:r>
-        <w:rPr>
-          <w:sz w:val="28"/>
-          <w:szCs w:val="28"/>
-        </w:rPr>
-        <w:t>s</w:t>
-      </w:r>
-      <w:r>
-        <w:rPr>
-          <w:sz w:val="28"/>
-          <w:szCs w:val="28"/>
-        </w:rPr>
-        <w:t xml:space="preserve"> attached.</w:t>
+        <w:t>A user can post a post with multiple photos attached.</w:t>
       </w:r>
     </w:p>
     <w:p>
@@ -3516,21 +3269,7 @@
           <w:sz w:val="28"/>
           <w:szCs w:val="28"/>
         </w:rPr>
-        <w:t xml:space="preserve">A user can post a post with only </w:t>
-      </w:r>
-      <w:r>
-        <w:rPr>
-          <w:sz w:val="28"/>
-          <w:szCs w:val="28"/>
-        </w:rPr>
-        <w:t>video</w:t>
-      </w:r>
-      <w:r>
-        <w:rPr>
-          <w:sz w:val="28"/>
-          <w:szCs w:val="28"/>
-        </w:rPr>
-        <w:t xml:space="preserve"> attached.</w:t>
+        <w:t>A user can post a post with only video attached.</w:t>
       </w:r>
     </w:p>
     <w:p>
@@ -3570,21 +3309,7 @@
           <w:sz w:val="28"/>
           <w:szCs w:val="28"/>
         </w:rPr>
-        <w:t xml:space="preserve">A user can post a post with multiple </w:t>
-      </w:r>
-      <w:r>
-        <w:rPr>
-          <w:sz w:val="28"/>
-          <w:szCs w:val="28"/>
-        </w:rPr>
-        <w:t>videos</w:t>
-      </w:r>
-      <w:r>
-        <w:rPr>
-          <w:sz w:val="28"/>
-          <w:szCs w:val="28"/>
-        </w:rPr>
-        <w:t xml:space="preserve"> attached.</w:t>
+        <w:t>A user can post a post with multiple videos attached.</w:t>
       </w:r>
     </w:p>
     <w:p>
@@ -3684,21 +3409,7 @@
           <w:sz w:val="28"/>
           <w:szCs w:val="28"/>
         </w:rPr>
-        <w:t xml:space="preserve">A user can add a post with </w:t>
-      </w:r>
-      <w:r>
-        <w:rPr>
-          <w:sz w:val="28"/>
-          <w:szCs w:val="28"/>
-        </w:rPr>
-        <w:t>an activity</w:t>
-      </w:r>
-      <w:r>
-        <w:rPr>
-          <w:sz w:val="28"/>
-          <w:szCs w:val="28"/>
-        </w:rPr>
-        <w:t>.</w:t>
+        <w:t>A user can add a post with an activity.</w:t>
       </w:r>
     </w:p>
     <w:p>
@@ -3826,42 +3537,7 @@
           <w:sz w:val="28"/>
           <w:szCs w:val="28"/>
         </w:rPr>
-        <w:t xml:space="preserve">A user can edit post privacy to be </w:t>
-      </w:r>
-      <w:r>
-        <w:rPr>
-          <w:sz w:val="28"/>
-          <w:szCs w:val="28"/>
-        </w:rPr>
-        <w:t>Friends</w:t>
-      </w:r>
-      <w:r>
-        <w:rPr>
-          <w:sz w:val="28"/>
-          <w:szCs w:val="28"/>
-        </w:rPr>
-        <w:t xml:space="preserve"> (</w:t>
-      </w:r>
-      <w:r>
-        <w:rPr>
-          <w:sz w:val="28"/>
-          <w:szCs w:val="28"/>
-        </w:rPr>
-        <w:t>Only friends</w:t>
-      </w:r>
-      <w:r>
-        <w:rPr>
-          <w:sz w:val="28"/>
-          <w:szCs w:val="28"/>
-        </w:rPr>
-        <w:t xml:space="preserve"> on Facebook can see it)</w:t>
-      </w:r>
-      <w:r>
-        <w:rPr>
-          <w:sz w:val="28"/>
-          <w:szCs w:val="28"/>
-        </w:rPr>
-        <w:t>.</w:t>
+        <w:t>A user can edit post privacy to be Friends (Only friends on Facebook can see it).</w:t>
       </w:r>
     </w:p>
     <w:p>
@@ -3881,30 +3557,7 @@
           <w:sz w:val="28"/>
           <w:szCs w:val="28"/>
         </w:rPr>
-        <w:t xml:space="preserve">A user can edit post privacy to </w:t>
-      </w:r>
-      <w:proofErr w:type="gramStart"/>
-      <w:r>
-        <w:rPr>
-          <w:sz w:val="28"/>
-          <w:szCs w:val="28"/>
-        </w:rPr>
-        <w:t xml:space="preserve">be </w:t>
-      </w:r>
-      <w:r>
-        <w:rPr>
-          <w:sz w:val="28"/>
-          <w:szCs w:val="28"/>
-        </w:rPr>
-        <w:t>shared</w:t>
-      </w:r>
-      <w:proofErr w:type="gramEnd"/>
-      <w:r>
-        <w:rPr>
-          <w:sz w:val="28"/>
-          <w:szCs w:val="28"/>
-        </w:rPr>
-        <w:t xml:space="preserve"> with friends except some people.</w:t>
+        <w:t>A user can edit post privacy to be shared with friends except some people.</w:t>
       </w:r>
     </w:p>
     <w:p>
@@ -3924,42 +3577,7 @@
           <w:sz w:val="28"/>
           <w:szCs w:val="28"/>
         </w:rPr>
-        <w:t xml:space="preserve">A user can edit post privacy to be </w:t>
-      </w:r>
-      <w:r>
-        <w:rPr>
-          <w:sz w:val="28"/>
-          <w:szCs w:val="28"/>
-        </w:rPr>
-        <w:t>only me</w:t>
-      </w:r>
-      <w:r>
-        <w:rPr>
-          <w:sz w:val="28"/>
-          <w:szCs w:val="28"/>
-        </w:rPr>
-        <w:t xml:space="preserve"> (</w:t>
-      </w:r>
-      <w:r>
-        <w:rPr>
-          <w:sz w:val="28"/>
-          <w:szCs w:val="28"/>
-        </w:rPr>
-        <w:t>only the account owner can see it</w:t>
-      </w:r>
-      <w:r>
-        <w:rPr>
-          <w:sz w:val="28"/>
-          <w:szCs w:val="28"/>
-        </w:rPr>
-        <w:t>)</w:t>
-      </w:r>
-      <w:r>
-        <w:rPr>
-          <w:sz w:val="28"/>
-          <w:szCs w:val="28"/>
-        </w:rPr>
-        <w:t>.</w:t>
+        <w:t>A user can edit post privacy to be only me (only the account owner can see it).</w:t>
       </w:r>
     </w:p>
     <w:p>
@@ -4005,1750 +3623,1469 @@
           <w:sz w:val="30"/>
           <w:szCs w:val="30"/>
         </w:rPr>
-        <w:t>4.1.</w:t>
-      </w:r>
-      <w:r>
+        <w:t>4.1.2 FR 2: Adding stories</w:t>
+      </w:r>
+      <w:bookmarkEnd w:id="11"/>
+    </w:p>
+    <w:p/>
+    <w:p>
+      <w:pPr>
+        <w:rPr>
+          <w:rFonts w:cstheme="minorHAnsi"/>
+          <w:color w:val="000000" w:themeColor="text1"/>
+          <w:sz w:val="28"/>
+          <w:szCs w:val="28"/>
+        </w:rPr>
+      </w:pPr>
+      <w:r>
+        <w:rPr>
+          <w:rFonts w:cstheme="minorHAnsi"/>
+          <w:color w:val="000000" w:themeColor="text1"/>
+          <w:sz w:val="28"/>
+          <w:szCs w:val="28"/>
+        </w:rPr>
+        <w:t xml:space="preserve">A user can use Facebook to share a story that will disappear, after 24 hours, from profile, </w:t>
+      </w:r>
+      <w:proofErr w:type="gramStart"/>
+      <w:r>
+        <w:rPr>
+          <w:rFonts w:cstheme="minorHAnsi"/>
+          <w:color w:val="000000" w:themeColor="text1"/>
+          <w:sz w:val="28"/>
+          <w:szCs w:val="28"/>
+        </w:rPr>
+        <w:t>feed</w:t>
+      </w:r>
+      <w:proofErr w:type="gramEnd"/>
+      <w:r>
+        <w:rPr>
+          <w:rFonts w:cstheme="minorHAnsi"/>
+          <w:color w:val="000000" w:themeColor="text1"/>
+          <w:sz w:val="28"/>
+          <w:szCs w:val="28"/>
+        </w:rPr>
+        <w:t xml:space="preserve"> and messages.</w:t>
+      </w:r>
+    </w:p>
+    <w:p>
+      <w:pPr>
+        <w:rPr>
+          <w:rFonts w:cstheme="minorHAnsi"/>
+          <w:color w:val="000000" w:themeColor="text1"/>
+          <w:sz w:val="28"/>
+          <w:szCs w:val="28"/>
+        </w:rPr>
+      </w:pPr>
+      <w:r>
+        <w:rPr>
+          <w:rFonts w:cstheme="minorHAnsi"/>
+          <w:color w:val="000000" w:themeColor="text1"/>
+          <w:sz w:val="28"/>
+          <w:szCs w:val="28"/>
+        </w:rPr>
+        <w:t>This can be done from home page.</w:t>
+      </w:r>
+    </w:p>
+    <w:p>
+      <w:pPr>
+        <w:pStyle w:val="Heading4"/>
+        <w:rPr>
+          <w:rFonts w:asciiTheme="minorHAnsi" w:hAnsiTheme="minorHAnsi" w:cstheme="minorHAnsi"/>
+          <w:color w:val="000000" w:themeColor="text1"/>
+          <w:sz w:val="28"/>
+          <w:szCs w:val="28"/>
+        </w:rPr>
+      </w:pPr>
+      <w:r>
+        <w:rPr>
+          <w:rFonts w:asciiTheme="minorHAnsi" w:hAnsiTheme="minorHAnsi" w:cstheme="minorHAnsi"/>
+          <w:color w:val="000000" w:themeColor="text1"/>
+          <w:sz w:val="28"/>
+          <w:szCs w:val="28"/>
+        </w:rPr>
+        <w:t>Post a single story:</w:t>
+      </w:r>
+    </w:p>
+    <w:p>
+      <w:pPr>
+        <w:pStyle w:val="ListParagraph"/>
+        <w:numPr>
+          <w:ilvl w:val="0"/>
+          <w:numId w:val="9"/>
+        </w:numPr>
+        <w:rPr>
+          <w:rFonts w:cstheme="minorHAnsi"/>
+          <w:color w:val="000000" w:themeColor="text1"/>
+          <w:sz w:val="28"/>
+          <w:szCs w:val="28"/>
+        </w:rPr>
+      </w:pPr>
+      <w:r>
+        <w:rPr>
+          <w:rFonts w:cstheme="minorHAnsi"/>
+          <w:color w:val="000000" w:themeColor="text1"/>
+          <w:sz w:val="28"/>
+          <w:szCs w:val="28"/>
+        </w:rPr>
+        <w:t>A use can use camera to add a new photo/video or browse from photos and videos</w:t>
+      </w:r>
+    </w:p>
+    <w:p>
+      <w:pPr>
+        <w:pStyle w:val="Heading4"/>
+        <w:rPr>
+          <w:rFonts w:asciiTheme="minorHAnsi" w:hAnsiTheme="minorHAnsi" w:cstheme="minorHAnsi"/>
+          <w:color w:val="000000" w:themeColor="text1"/>
+          <w:sz w:val="28"/>
+          <w:szCs w:val="28"/>
+        </w:rPr>
+      </w:pPr>
+      <w:r>
+        <w:rPr>
+          <w:rFonts w:asciiTheme="minorHAnsi" w:hAnsiTheme="minorHAnsi" w:cstheme="minorHAnsi"/>
+          <w:color w:val="000000" w:themeColor="text1"/>
+          <w:sz w:val="28"/>
+          <w:szCs w:val="28"/>
+        </w:rPr>
+        <w:t>Post multiple stories:</w:t>
+      </w:r>
+    </w:p>
+    <w:p>
+      <w:pPr>
+        <w:pStyle w:val="ListParagraph"/>
+        <w:numPr>
+          <w:ilvl w:val="0"/>
+          <w:numId w:val="9"/>
+        </w:numPr>
+        <w:rPr>
+          <w:rFonts w:cstheme="minorHAnsi"/>
+          <w:color w:val="000000" w:themeColor="text1"/>
+          <w:sz w:val="28"/>
+          <w:szCs w:val="28"/>
+        </w:rPr>
+      </w:pPr>
+      <w:r>
+        <w:rPr>
+          <w:rFonts w:cstheme="minorHAnsi"/>
+          <w:color w:val="000000" w:themeColor="text1"/>
+          <w:sz w:val="28"/>
+          <w:szCs w:val="28"/>
+        </w:rPr>
+        <w:t>A user can use mix of photos and videos either by using camera to add new photo/video or browse from photos and videos</w:t>
+      </w:r>
+    </w:p>
+    <w:p>
+      <w:pPr>
+        <w:pStyle w:val="Heading4"/>
+        <w:rPr>
+          <w:rFonts w:asciiTheme="minorHAnsi" w:hAnsiTheme="minorHAnsi" w:cstheme="minorHAnsi"/>
+          <w:color w:val="000000" w:themeColor="text1"/>
+          <w:sz w:val="28"/>
+          <w:szCs w:val="28"/>
+        </w:rPr>
+      </w:pPr>
+      <w:r>
+        <w:rPr>
+          <w:rFonts w:asciiTheme="minorHAnsi" w:hAnsiTheme="minorHAnsi" w:cstheme="minorHAnsi"/>
+          <w:color w:val="000000" w:themeColor="text1"/>
+          <w:sz w:val="28"/>
+          <w:szCs w:val="28"/>
+        </w:rPr>
+        <w:t>Tag people:</w:t>
+      </w:r>
+    </w:p>
+    <w:p>
+      <w:pPr>
+        <w:pStyle w:val="ListParagraph"/>
+        <w:numPr>
+          <w:ilvl w:val="0"/>
+          <w:numId w:val="9"/>
+        </w:numPr>
+        <w:rPr>
+          <w:rFonts w:cstheme="minorHAnsi"/>
+          <w:color w:val="000000" w:themeColor="text1"/>
+          <w:sz w:val="28"/>
+          <w:szCs w:val="28"/>
+        </w:rPr>
+      </w:pPr>
+      <w:r>
+        <w:rPr>
+          <w:rFonts w:cstheme="minorHAnsi"/>
+          <w:color w:val="000000" w:themeColor="text1"/>
+          <w:sz w:val="28"/>
+          <w:szCs w:val="28"/>
+        </w:rPr>
+        <w:t>A user can tag friend</w:t>
+      </w:r>
+      <w:r>
+        <w:rPr>
+          <w:rFonts w:cstheme="minorHAnsi"/>
+          <w:color w:val="000000" w:themeColor="text1"/>
+          <w:sz w:val="28"/>
+          <w:szCs w:val="28"/>
+        </w:rPr>
+        <w:t>s</w:t>
+      </w:r>
+      <w:r>
+        <w:rPr>
+          <w:rFonts w:cstheme="minorHAnsi"/>
+          <w:color w:val="000000" w:themeColor="text1"/>
+          <w:sz w:val="28"/>
+          <w:szCs w:val="28"/>
+        </w:rPr>
+        <w:t xml:space="preserve"> or public accounts using “@” option</w:t>
+      </w:r>
+    </w:p>
+    <w:p>
+      <w:pPr>
+        <w:pStyle w:val="ListParagraph"/>
+        <w:numPr>
+          <w:ilvl w:val="0"/>
+          <w:numId w:val="9"/>
+        </w:numPr>
+        <w:rPr>
+          <w:rFonts w:cstheme="minorHAnsi"/>
+          <w:color w:val="000000" w:themeColor="text1"/>
+          <w:sz w:val="28"/>
+          <w:szCs w:val="28"/>
+        </w:rPr>
+      </w:pPr>
+      <w:r>
+        <w:rPr>
+          <w:rFonts w:cstheme="minorHAnsi"/>
+          <w:color w:val="000000" w:themeColor="text1"/>
+          <w:sz w:val="28"/>
+          <w:szCs w:val="28"/>
+        </w:rPr>
+        <w:t>A user can tag friend or public accounts using “Tag people” button</w:t>
+      </w:r>
+    </w:p>
+    <w:p>
+      <w:pPr>
+        <w:pStyle w:val="ListParagraph"/>
+        <w:numPr>
+          <w:ilvl w:val="0"/>
+          <w:numId w:val="9"/>
+        </w:numPr>
+        <w:rPr>
+          <w:rFonts w:cstheme="minorHAnsi"/>
+          <w:color w:val="000000" w:themeColor="text1"/>
+          <w:sz w:val="28"/>
+          <w:szCs w:val="28"/>
+        </w:rPr>
+      </w:pPr>
+      <w:r>
+        <w:rPr>
+          <w:rFonts w:cstheme="minorHAnsi"/>
+          <w:color w:val="000000" w:themeColor="text1"/>
+          <w:sz w:val="28"/>
+          <w:szCs w:val="28"/>
+        </w:rPr>
+        <w:t>A user can tag multiple accounts in a single story.</w:t>
+      </w:r>
+    </w:p>
+    <w:p>
+      <w:pPr>
+        <w:pStyle w:val="ListParagraph"/>
+        <w:numPr>
+          <w:ilvl w:val="0"/>
+          <w:numId w:val="9"/>
+        </w:numPr>
+        <w:rPr>
+          <w:rFonts w:cstheme="minorHAnsi"/>
+          <w:color w:val="000000" w:themeColor="text1"/>
+          <w:sz w:val="28"/>
+          <w:szCs w:val="28"/>
+        </w:rPr>
+      </w:pPr>
+      <w:r>
+        <w:rPr>
+          <w:rFonts w:cstheme="minorHAnsi"/>
+          <w:color w:val="000000" w:themeColor="text1"/>
+          <w:sz w:val="28"/>
+          <w:szCs w:val="28"/>
+        </w:rPr>
+        <w:t>A user can choose to share a story with public (Anyone on Facebook can see it).</w:t>
+      </w:r>
+    </w:p>
+    <w:p>
+      <w:pPr>
+        <w:pStyle w:val="ListParagraph"/>
+        <w:numPr>
+          <w:ilvl w:val="0"/>
+          <w:numId w:val="9"/>
+        </w:numPr>
+        <w:rPr>
+          <w:rFonts w:cstheme="minorHAnsi"/>
+          <w:color w:val="000000" w:themeColor="text1"/>
+          <w:sz w:val="28"/>
+          <w:szCs w:val="28"/>
+        </w:rPr>
+      </w:pPr>
+      <w:r>
+        <w:rPr>
+          <w:rFonts w:cstheme="minorHAnsi"/>
+          <w:color w:val="000000" w:themeColor="text1"/>
+          <w:sz w:val="28"/>
+          <w:szCs w:val="28"/>
+        </w:rPr>
+        <w:t>A user can choose to share a story with friends only (Only friends on Facebook can see it).</w:t>
+      </w:r>
+    </w:p>
+    <w:p>
+      <w:pPr>
+        <w:pStyle w:val="ListParagraph"/>
+        <w:numPr>
+          <w:ilvl w:val="0"/>
+          <w:numId w:val="9"/>
+        </w:numPr>
+        <w:rPr>
+          <w:rFonts w:cstheme="minorHAnsi"/>
+          <w:color w:val="000000" w:themeColor="text1"/>
+          <w:sz w:val="28"/>
+          <w:szCs w:val="28"/>
+        </w:rPr>
+      </w:pPr>
+      <w:r>
+        <w:rPr>
+          <w:rFonts w:cstheme="minorHAnsi"/>
+          <w:color w:val="000000" w:themeColor="text1"/>
+          <w:sz w:val="28"/>
+          <w:szCs w:val="28"/>
+        </w:rPr>
+        <w:t>A user can choose to share a story with specific people</w:t>
+      </w:r>
+    </w:p>
+    <w:p>
+      <w:pPr>
+        <w:pStyle w:val="ListParagraph"/>
+        <w:numPr>
+          <w:ilvl w:val="0"/>
+          <w:numId w:val="9"/>
+        </w:numPr>
+        <w:rPr>
+          <w:rFonts w:cstheme="minorHAnsi"/>
+          <w:color w:val="000000" w:themeColor="text1"/>
+          <w:sz w:val="28"/>
+          <w:szCs w:val="28"/>
+        </w:rPr>
+      </w:pPr>
+      <w:r>
+        <w:rPr>
+          <w:rFonts w:cstheme="minorHAnsi"/>
+          <w:color w:val="000000" w:themeColor="text1"/>
+          <w:sz w:val="28"/>
+          <w:szCs w:val="28"/>
+        </w:rPr>
+        <w:t>A user can enable or disable commenting on their story.</w:t>
+      </w:r>
+    </w:p>
+    <w:p>
+      <w:pPr>
+        <w:pStyle w:val="ListParagraph"/>
+        <w:numPr>
+          <w:ilvl w:val="0"/>
+          <w:numId w:val="9"/>
+        </w:numPr>
+        <w:rPr>
+          <w:rFonts w:cstheme="minorHAnsi"/>
+          <w:color w:val="000000" w:themeColor="text1"/>
+          <w:sz w:val="28"/>
+          <w:szCs w:val="28"/>
+        </w:rPr>
+      </w:pPr>
+      <w:r>
+        <w:rPr>
+          <w:rFonts w:cstheme="minorHAnsi"/>
+          <w:color w:val="000000" w:themeColor="text1"/>
+          <w:sz w:val="28"/>
+          <w:szCs w:val="28"/>
+        </w:rPr>
+        <w:lastRenderedPageBreak/>
+        <w:t>Replies to stories can be either reactions or messages (text or GIFs).</w:t>
+      </w:r>
+    </w:p>
+    <w:p>
+      <w:pPr>
+        <w:pStyle w:val="ListParagraph"/>
+        <w:numPr>
+          <w:ilvl w:val="0"/>
+          <w:numId w:val="9"/>
+        </w:numPr>
+        <w:rPr>
+          <w:rFonts w:cstheme="minorHAnsi"/>
+          <w:color w:val="000000" w:themeColor="text1"/>
+          <w:sz w:val="28"/>
+          <w:szCs w:val="28"/>
+        </w:rPr>
+      </w:pPr>
+      <w:r>
+        <w:rPr>
+          <w:rFonts w:cstheme="minorHAnsi"/>
+          <w:color w:val="000000" w:themeColor="text1"/>
+          <w:sz w:val="28"/>
+          <w:szCs w:val="28"/>
+        </w:rPr>
+        <w:t>A user can select to automatically share Facebook stories to Instagram.</w:t>
+      </w:r>
+    </w:p>
+    <w:p>
+      <w:pPr>
+        <w:pStyle w:val="ListParagraph"/>
+        <w:numPr>
+          <w:ilvl w:val="0"/>
+          <w:numId w:val="9"/>
+        </w:numPr>
+        <w:rPr>
+          <w:rFonts w:cstheme="minorHAnsi"/>
+          <w:color w:val="000000" w:themeColor="text1"/>
+          <w:sz w:val="28"/>
+          <w:szCs w:val="28"/>
+        </w:rPr>
+      </w:pPr>
+      <w:r>
+        <w:rPr>
+          <w:rFonts w:cstheme="minorHAnsi"/>
+          <w:color w:val="000000" w:themeColor="text1"/>
+          <w:sz w:val="28"/>
+          <w:szCs w:val="28"/>
+        </w:rPr>
+        <w:t>You can add a background image while you are capturing a story (photo/video) using mobile’s camera.</w:t>
+      </w:r>
+    </w:p>
+    <w:p>
+      <w:pPr>
+        <w:pStyle w:val="ListParagraph"/>
+        <w:numPr>
+          <w:ilvl w:val="0"/>
+          <w:numId w:val="9"/>
+        </w:numPr>
+        <w:rPr>
+          <w:rFonts w:cstheme="minorHAnsi"/>
+          <w:color w:val="000000" w:themeColor="text1"/>
+          <w:sz w:val="28"/>
+          <w:szCs w:val="28"/>
+        </w:rPr>
+      </w:pPr>
+      <w:r>
+        <w:rPr>
+          <w:rFonts w:cstheme="minorHAnsi"/>
+          <w:color w:val="000000" w:themeColor="text1"/>
+          <w:sz w:val="28"/>
+          <w:szCs w:val="28"/>
+        </w:rPr>
+        <w:t>A user can archive a story.</w:t>
+      </w:r>
+    </w:p>
+    <w:p>
+      <w:pPr>
+        <w:pStyle w:val="ListParagraph"/>
+        <w:numPr>
+          <w:ilvl w:val="0"/>
+          <w:numId w:val="9"/>
+        </w:numPr>
+        <w:rPr>
+          <w:rFonts w:cstheme="minorHAnsi"/>
+          <w:color w:val="000000" w:themeColor="text1"/>
+          <w:sz w:val="28"/>
+          <w:szCs w:val="28"/>
+        </w:rPr>
+      </w:pPr>
+      <w:r>
+        <w:rPr>
+          <w:rFonts w:cstheme="minorHAnsi"/>
+          <w:color w:val="000000" w:themeColor="text1"/>
+          <w:sz w:val="28"/>
+          <w:szCs w:val="28"/>
+        </w:rPr>
+        <w:t>A user can add music on a story</w:t>
+      </w:r>
+    </w:p>
+    <w:p>
+      <w:pPr>
+        <w:pStyle w:val="ListParagraph"/>
+        <w:numPr>
+          <w:ilvl w:val="0"/>
+          <w:numId w:val="9"/>
+        </w:numPr>
+        <w:rPr>
+          <w:rFonts w:cstheme="minorHAnsi"/>
+          <w:color w:val="000000" w:themeColor="text1"/>
+          <w:sz w:val="28"/>
+          <w:szCs w:val="28"/>
+        </w:rPr>
+      </w:pPr>
+      <w:r>
+        <w:rPr>
+          <w:rFonts w:cstheme="minorHAnsi"/>
+          <w:color w:val="000000" w:themeColor="text1"/>
+          <w:sz w:val="28"/>
+          <w:szCs w:val="28"/>
+        </w:rPr>
+        <w:t>A user can add text on a story.</w:t>
+      </w:r>
+    </w:p>
+    <w:p>
+      <w:pPr>
+        <w:pStyle w:val="ListParagraph"/>
+        <w:numPr>
+          <w:ilvl w:val="0"/>
+          <w:numId w:val="9"/>
+        </w:numPr>
+        <w:rPr>
+          <w:rFonts w:cstheme="minorHAnsi"/>
+          <w:color w:val="000000" w:themeColor="text1"/>
+          <w:sz w:val="28"/>
+          <w:szCs w:val="28"/>
+        </w:rPr>
+      </w:pPr>
+      <w:r>
+        <w:rPr>
+          <w:rFonts w:cstheme="minorHAnsi"/>
+          <w:color w:val="000000" w:themeColor="text1"/>
+          <w:sz w:val="28"/>
+          <w:szCs w:val="28"/>
+        </w:rPr>
+        <w:t>A user can add location on a story.</w:t>
+      </w:r>
+    </w:p>
+    <w:p>
+      <w:pPr>
+        <w:pStyle w:val="ListParagraph"/>
+        <w:numPr>
+          <w:ilvl w:val="0"/>
+          <w:numId w:val="9"/>
+        </w:numPr>
+        <w:rPr>
+          <w:rFonts w:cstheme="minorHAnsi"/>
+          <w:color w:val="000000" w:themeColor="text1"/>
+          <w:sz w:val="28"/>
+          <w:szCs w:val="28"/>
+        </w:rPr>
+      </w:pPr>
+      <w:r>
+        <w:rPr>
+          <w:rFonts w:cstheme="minorHAnsi"/>
+          <w:color w:val="000000" w:themeColor="text1"/>
+          <w:sz w:val="28"/>
+          <w:szCs w:val="28"/>
+        </w:rPr>
+        <w:t>A user can share a post as a story.</w:t>
+      </w:r>
+    </w:p>
+    <w:p>
+      <w:pPr>
+        <w:pStyle w:val="ListParagraph"/>
+        <w:numPr>
+          <w:ilvl w:val="0"/>
+          <w:numId w:val="9"/>
+        </w:numPr>
+        <w:rPr>
+          <w:rFonts w:cstheme="minorHAnsi"/>
+          <w:color w:val="000000" w:themeColor="text1"/>
+          <w:sz w:val="28"/>
+          <w:szCs w:val="28"/>
+        </w:rPr>
+      </w:pPr>
+      <w:r>
+        <w:rPr>
+          <w:rFonts w:cstheme="minorHAnsi"/>
+          <w:color w:val="000000" w:themeColor="text1"/>
+          <w:sz w:val="28"/>
+          <w:szCs w:val="28"/>
+        </w:rPr>
+        <w:t>A user can mute sounds on a story.</w:t>
+      </w:r>
+    </w:p>
+    <w:p>
+      <w:pPr>
+        <w:pStyle w:val="ListParagraph"/>
+        <w:numPr>
+          <w:ilvl w:val="0"/>
+          <w:numId w:val="9"/>
+        </w:numPr>
+        <w:rPr>
+          <w:rFonts w:cstheme="minorHAnsi"/>
+          <w:color w:val="000000" w:themeColor="text1"/>
+          <w:sz w:val="28"/>
+          <w:szCs w:val="28"/>
+        </w:rPr>
+      </w:pPr>
+      <w:r>
+        <w:rPr>
+          <w:rFonts w:cstheme="minorHAnsi"/>
+          <w:color w:val="000000" w:themeColor="text1"/>
+          <w:sz w:val="28"/>
+          <w:szCs w:val="28"/>
+        </w:rPr>
+        <w:t>A user can add GIFs on a story.</w:t>
+      </w:r>
+    </w:p>
+    <w:p>
+      <w:pPr>
+        <w:pStyle w:val="ListParagraph"/>
+        <w:numPr>
+          <w:ilvl w:val="0"/>
+          <w:numId w:val="9"/>
+        </w:numPr>
+        <w:rPr>
+          <w:rFonts w:cstheme="minorHAnsi"/>
+          <w:color w:val="000000" w:themeColor="text1"/>
+          <w:sz w:val="28"/>
+          <w:szCs w:val="28"/>
+        </w:rPr>
+      </w:pPr>
+      <w:r>
+        <w:rPr>
+          <w:rFonts w:cstheme="minorHAnsi"/>
+          <w:color w:val="000000" w:themeColor="text1"/>
+          <w:sz w:val="28"/>
+          <w:szCs w:val="28"/>
+        </w:rPr>
+        <w:t>A user can add a green screen to a story.</w:t>
+      </w:r>
+    </w:p>
+    <w:p>
+      <w:pPr>
+        <w:pStyle w:val="ListParagraph"/>
+        <w:numPr>
+          <w:ilvl w:val="0"/>
+          <w:numId w:val="9"/>
+        </w:numPr>
+        <w:rPr>
+          <w:rFonts w:cstheme="minorHAnsi"/>
+          <w:color w:val="000000" w:themeColor="text1"/>
+          <w:sz w:val="28"/>
+          <w:szCs w:val="28"/>
+        </w:rPr>
+      </w:pPr>
+      <w:r>
+        <w:rPr>
+          <w:rFonts w:cstheme="minorHAnsi"/>
+          <w:color w:val="000000" w:themeColor="text1"/>
+          <w:sz w:val="28"/>
+          <w:szCs w:val="28"/>
+        </w:rPr>
+        <w:t>A user can add a boomerang to a story.</w:t>
+      </w:r>
+    </w:p>
+    <w:p>
+      <w:pPr>
+        <w:rPr>
+          <w:rFonts w:cstheme="minorHAnsi"/>
+          <w:color w:val="000000" w:themeColor="text1"/>
+          <w:sz w:val="28"/>
+          <w:szCs w:val="28"/>
+        </w:rPr>
+      </w:pPr>
+    </w:p>
+    <w:p>
+      <w:pPr>
+        <w:pStyle w:val="Heading3"/>
+        <w:ind w:firstLine="720"/>
         <w:rPr>
           <w:sz w:val="30"/>
           <w:szCs w:val="30"/>
         </w:rPr>
-        <w:t>2</w:t>
-      </w:r>
+      </w:pPr>
+      <w:bookmarkStart w:id="12" w:name="_Toc120996868"/>
       <w:r>
         <w:rPr>
           <w:sz w:val="30"/>
           <w:szCs w:val="30"/>
         </w:rPr>
-        <w:t xml:space="preserve"> FR </w:t>
-      </w:r>
-      <w:r>
+        <w:t>4.1.3 FR 3: Messaging</w:t>
+      </w:r>
+      <w:bookmarkEnd w:id="12"/>
+    </w:p>
+    <w:p/>
+    <w:p>
+      <w:pPr>
+        <w:rPr>
+          <w:sz w:val="28"/>
+          <w:szCs w:val="28"/>
+        </w:rPr>
+      </w:pPr>
+      <w:r>
+        <w:rPr>
+          <w:sz w:val="28"/>
+          <w:szCs w:val="28"/>
+        </w:rPr>
+        <w:t xml:space="preserve">A user can create a new message, send a message, remove a message from his side only or remove a message from both </w:t>
+      </w:r>
+      <w:r>
+        <w:rPr>
+          <w:sz w:val="28"/>
+          <w:szCs w:val="28"/>
+        </w:rPr>
+        <w:t>sides (</w:t>
+      </w:r>
+      <w:r>
+        <w:rPr>
+          <w:sz w:val="28"/>
+          <w:szCs w:val="28"/>
+        </w:rPr>
+        <w:t>sender and receiver) and mark a message as read or unread.</w:t>
+      </w:r>
+    </w:p>
+    <w:p>
+      <w:pPr>
+        <w:pStyle w:val="ListParagraph"/>
+        <w:numPr>
+          <w:ilvl w:val="0"/>
+          <w:numId w:val="12"/>
+        </w:numPr>
+        <w:rPr>
+          <w:sz w:val="28"/>
+          <w:szCs w:val="28"/>
+        </w:rPr>
+      </w:pPr>
+      <w:r>
+        <w:rPr>
+          <w:sz w:val="28"/>
+          <w:szCs w:val="28"/>
+        </w:rPr>
+        <w:t>A user can search for a friend and send him a message</w:t>
+      </w:r>
+    </w:p>
+    <w:p>
+      <w:pPr>
+        <w:pStyle w:val="ListParagraph"/>
+        <w:numPr>
+          <w:ilvl w:val="0"/>
+          <w:numId w:val="12"/>
+        </w:numPr>
+        <w:rPr>
+          <w:sz w:val="28"/>
+          <w:szCs w:val="28"/>
+        </w:rPr>
+      </w:pPr>
+      <w:r>
+        <w:rPr>
+          <w:sz w:val="28"/>
+          <w:szCs w:val="28"/>
+        </w:rPr>
+        <w:t>A user can send a message to multiple friends (Group)</w:t>
+      </w:r>
+    </w:p>
+    <w:p>
+      <w:pPr>
+        <w:pStyle w:val="ListParagraph"/>
+        <w:numPr>
+          <w:ilvl w:val="0"/>
+          <w:numId w:val="12"/>
+        </w:numPr>
+        <w:rPr>
+          <w:sz w:val="28"/>
+          <w:szCs w:val="28"/>
+        </w:rPr>
+      </w:pPr>
+      <w:r>
+        <w:rPr>
+          <w:sz w:val="28"/>
+          <w:szCs w:val="28"/>
+        </w:rPr>
+        <w:t xml:space="preserve">A user can </w:t>
+      </w:r>
+      <w:r>
+        <w:rPr>
+          <w:sz w:val="28"/>
+          <w:szCs w:val="28"/>
+        </w:rPr>
+        <w:t>archive a conversation</w:t>
+      </w:r>
+    </w:p>
+    <w:p>
+      <w:pPr>
+        <w:pStyle w:val="ListParagraph"/>
+        <w:numPr>
+          <w:ilvl w:val="0"/>
+          <w:numId w:val="12"/>
+        </w:numPr>
+        <w:rPr>
+          <w:sz w:val="28"/>
+          <w:szCs w:val="28"/>
+        </w:rPr>
+      </w:pPr>
+      <w:r>
+        <w:rPr>
+          <w:sz w:val="28"/>
+          <w:szCs w:val="28"/>
+        </w:rPr>
+        <w:t>A user can see all previous conversations.</w:t>
+      </w:r>
+    </w:p>
+    <w:p>
+      <w:pPr>
+        <w:pStyle w:val="ListParagraph"/>
+        <w:numPr>
+          <w:ilvl w:val="0"/>
+          <w:numId w:val="12"/>
+        </w:numPr>
+        <w:rPr>
+          <w:sz w:val="28"/>
+          <w:szCs w:val="28"/>
+        </w:rPr>
+      </w:pPr>
+      <w:r>
+        <w:rPr>
+          <w:sz w:val="28"/>
+          <w:szCs w:val="28"/>
+        </w:rPr>
+        <w:t>A user can see online friends</w:t>
+      </w:r>
+    </w:p>
+    <w:p>
+      <w:pPr>
+        <w:pStyle w:val="ListParagraph"/>
+        <w:numPr>
+          <w:ilvl w:val="0"/>
+          <w:numId w:val="12"/>
+        </w:numPr>
+        <w:rPr>
+          <w:sz w:val="28"/>
+          <w:szCs w:val="28"/>
+        </w:rPr>
+      </w:pPr>
+      <w:r>
+        <w:rPr>
+          <w:sz w:val="28"/>
+          <w:szCs w:val="28"/>
+        </w:rPr>
+        <w:t>A user can select whether have active status or not.</w:t>
+      </w:r>
+    </w:p>
+    <w:p>
+      <w:pPr>
+        <w:pStyle w:val="ListParagraph"/>
+        <w:numPr>
+          <w:ilvl w:val="0"/>
+          <w:numId w:val="12"/>
+        </w:numPr>
+        <w:rPr>
+          <w:sz w:val="28"/>
+          <w:szCs w:val="28"/>
+        </w:rPr>
+      </w:pPr>
+      <w:r>
+        <w:rPr>
+          <w:sz w:val="28"/>
+          <w:szCs w:val="28"/>
+        </w:rPr>
+        <w:t>A user can send photos in a message.</w:t>
+      </w:r>
+    </w:p>
+    <w:p>
+      <w:pPr>
+        <w:pStyle w:val="ListParagraph"/>
+        <w:numPr>
+          <w:ilvl w:val="0"/>
+          <w:numId w:val="12"/>
+        </w:numPr>
+        <w:rPr>
+          <w:sz w:val="28"/>
+          <w:szCs w:val="28"/>
+        </w:rPr>
+      </w:pPr>
+      <w:r>
+        <w:rPr>
+          <w:sz w:val="28"/>
+          <w:szCs w:val="28"/>
+        </w:rPr>
+        <w:t>A user can send videos in a message.</w:t>
+      </w:r>
+    </w:p>
+    <w:p>
+      <w:pPr>
+        <w:pStyle w:val="ListParagraph"/>
+        <w:numPr>
+          <w:ilvl w:val="0"/>
+          <w:numId w:val="12"/>
+        </w:numPr>
+        <w:rPr>
+          <w:sz w:val="28"/>
+          <w:szCs w:val="28"/>
+        </w:rPr>
+      </w:pPr>
+      <w:r>
+        <w:rPr>
+          <w:sz w:val="28"/>
+          <w:szCs w:val="28"/>
+        </w:rPr>
+        <w:t>A user can send a voice note in a message.</w:t>
+      </w:r>
+    </w:p>
+    <w:p>
+      <w:pPr>
+        <w:pStyle w:val="ListParagraph"/>
+        <w:numPr>
+          <w:ilvl w:val="0"/>
+          <w:numId w:val="12"/>
+        </w:numPr>
+        <w:rPr>
+          <w:sz w:val="28"/>
+          <w:szCs w:val="28"/>
+        </w:rPr>
+      </w:pPr>
+      <w:r>
+        <w:rPr>
+          <w:sz w:val="28"/>
+          <w:szCs w:val="28"/>
+        </w:rPr>
+        <w:t>A user can send a location in a message.</w:t>
+      </w:r>
+    </w:p>
+    <w:p>
+      <w:pPr>
+        <w:pStyle w:val="ListParagraph"/>
+        <w:numPr>
+          <w:ilvl w:val="0"/>
+          <w:numId w:val="12"/>
+        </w:numPr>
+        <w:rPr>
+          <w:sz w:val="28"/>
+          <w:szCs w:val="28"/>
+        </w:rPr>
+      </w:pPr>
+      <w:r>
+        <w:rPr>
+          <w:sz w:val="28"/>
+          <w:szCs w:val="28"/>
+        </w:rPr>
+        <w:t>A user can share a location in a message.</w:t>
+      </w:r>
+    </w:p>
+    <w:p>
+      <w:pPr>
+        <w:pStyle w:val="ListParagraph"/>
+        <w:numPr>
+          <w:ilvl w:val="0"/>
+          <w:numId w:val="12"/>
+        </w:numPr>
+        <w:rPr>
+          <w:sz w:val="28"/>
+          <w:szCs w:val="28"/>
+        </w:rPr>
+      </w:pPr>
+      <w:r>
+        <w:rPr>
+          <w:sz w:val="28"/>
+          <w:szCs w:val="28"/>
+        </w:rPr>
+        <w:t>A user can send GIFs in a message</w:t>
+      </w:r>
+    </w:p>
+    <w:p>
+      <w:pPr>
+        <w:pStyle w:val="ListParagraph"/>
+        <w:numPr>
+          <w:ilvl w:val="0"/>
+          <w:numId w:val="12"/>
+        </w:numPr>
+        <w:rPr>
+          <w:sz w:val="28"/>
+          <w:szCs w:val="28"/>
+        </w:rPr>
+      </w:pPr>
+      <w:r>
+        <w:rPr>
+          <w:sz w:val="28"/>
+          <w:szCs w:val="28"/>
+        </w:rPr>
+        <w:t>A user can share any Facebook post in a message.</w:t>
+      </w:r>
+    </w:p>
+    <w:p>
+      <w:pPr>
+        <w:pStyle w:val="ListParagraph"/>
+        <w:numPr>
+          <w:ilvl w:val="0"/>
+          <w:numId w:val="12"/>
+        </w:numPr>
+        <w:rPr>
+          <w:sz w:val="28"/>
+          <w:szCs w:val="28"/>
+        </w:rPr>
+      </w:pPr>
+      <w:r>
+        <w:rPr>
+          <w:sz w:val="28"/>
+          <w:szCs w:val="28"/>
+        </w:rPr>
+        <w:lastRenderedPageBreak/>
+        <w:t>A user can send emojis in a message.</w:t>
+      </w:r>
+    </w:p>
+    <w:p>
+      <w:pPr>
+        <w:pStyle w:val="ListParagraph"/>
+        <w:numPr>
+          <w:ilvl w:val="0"/>
+          <w:numId w:val="12"/>
+        </w:numPr>
+        <w:rPr>
+          <w:sz w:val="28"/>
+          <w:szCs w:val="28"/>
+        </w:rPr>
+      </w:pPr>
+      <w:r>
+        <w:rPr>
+          <w:sz w:val="28"/>
+          <w:szCs w:val="28"/>
+        </w:rPr>
+        <w:t>A user can make audio calls.</w:t>
+      </w:r>
+    </w:p>
+    <w:p>
+      <w:pPr>
+        <w:pStyle w:val="ListParagraph"/>
+        <w:numPr>
+          <w:ilvl w:val="0"/>
+          <w:numId w:val="12"/>
+        </w:numPr>
+        <w:rPr>
+          <w:sz w:val="28"/>
+          <w:szCs w:val="28"/>
+        </w:rPr>
+      </w:pPr>
+      <w:r>
+        <w:rPr>
+          <w:sz w:val="28"/>
+          <w:szCs w:val="28"/>
+        </w:rPr>
+        <w:t>A user can make video calls.</w:t>
+      </w:r>
+    </w:p>
+    <w:p>
+      <w:pPr>
+        <w:pStyle w:val="ListParagraph"/>
+        <w:numPr>
+          <w:ilvl w:val="0"/>
+          <w:numId w:val="12"/>
+        </w:numPr>
+        <w:rPr>
+          <w:sz w:val="28"/>
+          <w:szCs w:val="28"/>
+        </w:rPr>
+      </w:pPr>
+      <w:r>
+        <w:rPr>
+          <w:sz w:val="28"/>
+          <w:szCs w:val="28"/>
+        </w:rPr>
+        <w:t>A user can share screen in video calls</w:t>
+      </w:r>
+    </w:p>
+    <w:p>
+      <w:pPr>
+        <w:pStyle w:val="ListParagraph"/>
+        <w:numPr>
+          <w:ilvl w:val="0"/>
+          <w:numId w:val="12"/>
+        </w:numPr>
+        <w:rPr>
+          <w:sz w:val="28"/>
+          <w:szCs w:val="28"/>
+        </w:rPr>
+      </w:pPr>
+      <w:r>
+        <w:rPr>
+          <w:sz w:val="28"/>
+          <w:szCs w:val="28"/>
+        </w:rPr>
+        <w:t>A user can turn off camera in a video call</w:t>
+      </w:r>
+    </w:p>
+    <w:p>
+      <w:pPr>
+        <w:pStyle w:val="ListParagraph"/>
+        <w:numPr>
+          <w:ilvl w:val="0"/>
+          <w:numId w:val="12"/>
+        </w:numPr>
+        <w:rPr>
+          <w:sz w:val="28"/>
+          <w:szCs w:val="28"/>
+        </w:rPr>
+      </w:pPr>
+      <w:r>
+        <w:rPr>
+          <w:sz w:val="28"/>
+          <w:szCs w:val="28"/>
+        </w:rPr>
+        <w:t>A user can share a screen in a video call.</w:t>
+      </w:r>
+    </w:p>
+    <w:p>
+      <w:pPr>
+        <w:pStyle w:val="ListParagraph"/>
+        <w:numPr>
+          <w:ilvl w:val="0"/>
+          <w:numId w:val="12"/>
+        </w:numPr>
+        <w:rPr>
+          <w:sz w:val="28"/>
+          <w:szCs w:val="28"/>
+        </w:rPr>
+      </w:pPr>
+      <w:r>
+        <w:rPr>
+          <w:sz w:val="28"/>
+          <w:szCs w:val="28"/>
+        </w:rPr>
+        <w:t>Users can play together in a video call.</w:t>
+      </w:r>
+    </w:p>
+    <w:p>
+      <w:pPr>
+        <w:pStyle w:val="ListParagraph"/>
+        <w:numPr>
+          <w:ilvl w:val="0"/>
+          <w:numId w:val="12"/>
+        </w:numPr>
+        <w:rPr>
+          <w:sz w:val="28"/>
+          <w:szCs w:val="28"/>
+        </w:rPr>
+      </w:pPr>
+      <w:r>
+        <w:rPr>
+          <w:sz w:val="28"/>
+          <w:szCs w:val="28"/>
+        </w:rPr>
+        <w:t>A user can add effects in a video call.</w:t>
+      </w:r>
+    </w:p>
+    <w:p>
+      <w:pPr>
+        <w:pStyle w:val="ListParagraph"/>
+        <w:numPr>
+          <w:ilvl w:val="0"/>
+          <w:numId w:val="12"/>
+        </w:numPr>
+        <w:rPr>
+          <w:sz w:val="28"/>
+          <w:szCs w:val="28"/>
+        </w:rPr>
+      </w:pPr>
+      <w:r>
+        <w:rPr>
+          <w:sz w:val="28"/>
+          <w:szCs w:val="28"/>
+        </w:rPr>
+        <w:t>A user can mute a conversation.</w:t>
+      </w:r>
+    </w:p>
+    <w:p>
+      <w:pPr>
+        <w:pStyle w:val="ListParagraph"/>
+        <w:numPr>
+          <w:ilvl w:val="0"/>
+          <w:numId w:val="12"/>
+        </w:numPr>
+        <w:rPr>
+          <w:sz w:val="28"/>
+          <w:szCs w:val="28"/>
+        </w:rPr>
+      </w:pPr>
+      <w:r>
+        <w:rPr>
+          <w:sz w:val="28"/>
+          <w:szCs w:val="28"/>
+        </w:rPr>
+        <w:t>A user can block messaging from a specific user.</w:t>
+      </w:r>
+    </w:p>
+    <w:p>
+      <w:pPr>
+        <w:pStyle w:val="ListParagraph"/>
+        <w:numPr>
+          <w:ilvl w:val="0"/>
+          <w:numId w:val="12"/>
+        </w:numPr>
+        <w:rPr>
+          <w:sz w:val="28"/>
+          <w:szCs w:val="28"/>
+        </w:rPr>
+      </w:pPr>
+      <w:r>
+        <w:rPr>
+          <w:sz w:val="28"/>
+          <w:szCs w:val="28"/>
+        </w:rPr>
+        <w:t>A user can mute</w:t>
+      </w:r>
+      <w:r>
+        <w:rPr>
+          <w:sz w:val="28"/>
+          <w:szCs w:val="28"/>
+        </w:rPr>
+        <w:t xml:space="preserve"> only messages</w:t>
+      </w:r>
+      <w:r>
+        <w:rPr>
+          <w:sz w:val="28"/>
+          <w:szCs w:val="28"/>
+        </w:rPr>
+        <w:t>.</w:t>
+      </w:r>
+    </w:p>
+    <w:p>
+      <w:pPr>
+        <w:pStyle w:val="ListParagraph"/>
+        <w:numPr>
+          <w:ilvl w:val="0"/>
+          <w:numId w:val="12"/>
+        </w:numPr>
+        <w:rPr>
+          <w:sz w:val="28"/>
+          <w:szCs w:val="28"/>
+        </w:rPr>
+      </w:pPr>
+      <w:r>
+        <w:rPr>
+          <w:sz w:val="28"/>
+          <w:szCs w:val="28"/>
+        </w:rPr>
+        <w:t xml:space="preserve">A user </w:t>
+      </w:r>
+      <w:r>
+        <w:rPr>
+          <w:sz w:val="28"/>
+          <w:szCs w:val="28"/>
+        </w:rPr>
+        <w:t>can mute only calls’ notifications.</w:t>
+      </w:r>
+    </w:p>
+    <w:p>
+      <w:pPr>
+        <w:pStyle w:val="ListParagraph"/>
+        <w:numPr>
+          <w:ilvl w:val="0"/>
+          <w:numId w:val="12"/>
+        </w:numPr>
+        <w:rPr>
+          <w:sz w:val="28"/>
+          <w:szCs w:val="28"/>
+        </w:rPr>
+      </w:pPr>
+      <w:r>
+        <w:rPr>
+          <w:sz w:val="28"/>
+          <w:szCs w:val="28"/>
+        </w:rPr>
+        <w:t>A user can mute both messages and calls’ notifications.</w:t>
+      </w:r>
+    </w:p>
+    <w:p>
+      <w:pPr>
+        <w:pStyle w:val="ListParagraph"/>
+        <w:numPr>
+          <w:ilvl w:val="0"/>
+          <w:numId w:val="12"/>
+        </w:numPr>
+        <w:rPr>
+          <w:sz w:val="28"/>
+          <w:szCs w:val="28"/>
+        </w:rPr>
+      </w:pPr>
+      <w:r>
+        <w:rPr>
+          <w:sz w:val="28"/>
+          <w:szCs w:val="28"/>
+        </w:rPr>
+        <w:t>A user can mute the conversation for a specific time (15 min for ex.)</w:t>
+      </w:r>
+    </w:p>
+    <w:p>
+      <w:pPr>
+        <w:pStyle w:val="ListParagraph"/>
+        <w:numPr>
+          <w:ilvl w:val="0"/>
+          <w:numId w:val="12"/>
+        </w:numPr>
+        <w:rPr>
+          <w:sz w:val="28"/>
+          <w:szCs w:val="28"/>
+        </w:rPr>
+      </w:pPr>
+      <w:r>
+        <w:rPr>
+          <w:sz w:val="28"/>
+          <w:szCs w:val="28"/>
+        </w:rPr>
+        <w:t>A user can select to mute the conversation forever.</w:t>
+      </w:r>
+    </w:p>
+    <w:p>
+      <w:pPr>
+        <w:pStyle w:val="ListParagraph"/>
+        <w:numPr>
+          <w:ilvl w:val="0"/>
+          <w:numId w:val="12"/>
+        </w:numPr>
+        <w:rPr>
+          <w:sz w:val="28"/>
+          <w:szCs w:val="28"/>
+        </w:rPr>
+      </w:pPr>
+      <w:r>
+        <w:rPr>
+          <w:sz w:val="28"/>
+          <w:szCs w:val="28"/>
+        </w:rPr>
+        <w:t>A user can report a conversation.</w:t>
+      </w:r>
+    </w:p>
+    <w:p>
+      <w:pPr>
+        <w:pStyle w:val="ListParagraph"/>
+        <w:numPr>
+          <w:ilvl w:val="0"/>
+          <w:numId w:val="12"/>
+        </w:numPr>
+        <w:rPr>
+          <w:sz w:val="28"/>
+          <w:szCs w:val="28"/>
+        </w:rPr>
+      </w:pPr>
+      <w:r>
+        <w:rPr>
+          <w:sz w:val="28"/>
+          <w:szCs w:val="28"/>
+        </w:rPr>
+        <w:t>A user can select to view a profile from a conversation.</w:t>
+      </w:r>
+    </w:p>
+    <w:p>
+      <w:pPr>
+        <w:pStyle w:val="ListParagraph"/>
+        <w:numPr>
+          <w:ilvl w:val="0"/>
+          <w:numId w:val="12"/>
+        </w:numPr>
+        <w:rPr>
+          <w:sz w:val="28"/>
+          <w:szCs w:val="28"/>
+        </w:rPr>
+      </w:pPr>
+      <w:r>
+        <w:rPr>
+          <w:sz w:val="28"/>
+          <w:szCs w:val="28"/>
+        </w:rPr>
+        <w:t>A user can change default UI of a message (Nicknames, Emojis or theme).</w:t>
+      </w:r>
+    </w:p>
+    <w:p>
+      <w:pPr>
+        <w:rPr>
+          <w:sz w:val="28"/>
+          <w:szCs w:val="28"/>
+        </w:rPr>
+      </w:pPr>
+    </w:p>
+    <w:p>
+      <w:pPr>
+        <w:pStyle w:val="Heading2"/>
+        <w:numPr>
+          <w:ilvl w:val="1"/>
+          <w:numId w:val="10"/>
+        </w:numPr>
+        <w:rPr>
+          <w:sz w:val="32"/>
+          <w:szCs w:val="32"/>
+        </w:rPr>
+      </w:pPr>
+      <w:bookmarkStart w:id="13" w:name="_Toc120996869"/>
+      <w:r>
+        <w:rPr>
+          <w:sz w:val="32"/>
+          <w:szCs w:val="32"/>
+        </w:rPr>
+        <w:t>Non-Functional Requirements:</w:t>
+      </w:r>
+      <w:bookmarkEnd w:id="13"/>
+    </w:p>
+    <w:p/>
+    <w:p>
+      <w:pPr>
+        <w:pStyle w:val="Heading3"/>
+        <w:numPr>
+          <w:ilvl w:val="2"/>
+          <w:numId w:val="10"/>
+        </w:numPr>
         <w:rPr>
           <w:sz w:val="30"/>
           <w:szCs w:val="30"/>
         </w:rPr>
-        <w:t>2</w:t>
-      </w:r>
+      </w:pPr>
+      <w:bookmarkStart w:id="14" w:name="_Toc120996870"/>
       <w:r>
         <w:rPr>
           <w:sz w:val="30"/>
           <w:szCs w:val="30"/>
         </w:rPr>
-        <w:t xml:space="preserve">: Adding </w:t>
-      </w:r>
-      <w:r>
+        <w:t>Security:</w:t>
+      </w:r>
+      <w:bookmarkEnd w:id="14"/>
+    </w:p>
+    <w:p>
+      <w:pPr>
+        <w:rPr>
+          <w:sz w:val="28"/>
+          <w:szCs w:val="28"/>
+        </w:rPr>
+      </w:pPr>
+      <w:r>
+        <w:rPr>
+          <w:sz w:val="28"/>
+          <w:szCs w:val="28"/>
+        </w:rPr>
+        <w:t>The system uses SSL (secured socket layer) in all transactions that include any other confidential passenger information. The system should be so secure that it should not show any cookies regarding the password or the username of the user so that no one rather than the user can access the system</w:t>
+      </w:r>
+      <w:r>
+        <w:rPr>
+          <w:sz w:val="28"/>
+          <w:szCs w:val="28"/>
+        </w:rPr>
+        <w:t>.</w:t>
+      </w:r>
+    </w:p>
+    <w:p>
+      <w:pPr>
+        <w:rPr>
+          <w:sz w:val="28"/>
+          <w:szCs w:val="28"/>
+        </w:rPr>
+      </w:pPr>
+    </w:p>
+    <w:p>
+      <w:pPr>
+        <w:pStyle w:val="Heading3"/>
+        <w:numPr>
+          <w:ilvl w:val="2"/>
+          <w:numId w:val="10"/>
+        </w:numPr>
         <w:rPr>
           <w:sz w:val="30"/>
           <w:szCs w:val="30"/>
         </w:rPr>
-        <w:t>stories</w:t>
-      </w:r>
-      <w:bookmarkEnd w:id="11"/>
-    </w:p>
-    <w:p/>
-    <w:p>
-      <w:pPr>
-        <w:rPr>
-          <w:rFonts w:cstheme="minorHAnsi"/>
-          <w:color w:val="000000" w:themeColor="text1"/>
-          <w:sz w:val="28"/>
-          <w:szCs w:val="28"/>
-        </w:rPr>
-      </w:pPr>
-      <w:r>
-        <w:rPr>
-          <w:rFonts w:cstheme="minorHAnsi"/>
-          <w:color w:val="000000" w:themeColor="text1"/>
-          <w:sz w:val="28"/>
-          <w:szCs w:val="28"/>
-        </w:rPr>
-        <w:t xml:space="preserve">A user can use Facebook to share a story that will disappear, after 24 hours, from profile, </w:t>
-      </w:r>
-      <w:proofErr w:type="gramStart"/>
-      <w:r>
-        <w:rPr>
-          <w:rFonts w:cstheme="minorHAnsi"/>
-          <w:color w:val="000000" w:themeColor="text1"/>
-          <w:sz w:val="28"/>
-          <w:szCs w:val="28"/>
-        </w:rPr>
-        <w:t>feed</w:t>
-      </w:r>
-      <w:proofErr w:type="gramEnd"/>
-      <w:r>
-        <w:rPr>
-          <w:rFonts w:cstheme="minorHAnsi"/>
-          <w:color w:val="000000" w:themeColor="text1"/>
-          <w:sz w:val="28"/>
-          <w:szCs w:val="28"/>
-        </w:rPr>
-        <w:t xml:space="preserve"> and messages.</w:t>
-      </w:r>
-    </w:p>
-    <w:p>
-      <w:pPr>
-        <w:rPr>
-          <w:rFonts w:cstheme="minorHAnsi"/>
-          <w:color w:val="000000" w:themeColor="text1"/>
-          <w:sz w:val="28"/>
-          <w:szCs w:val="28"/>
-        </w:rPr>
-      </w:pPr>
-      <w:r>
-        <w:rPr>
-          <w:rFonts w:cstheme="minorHAnsi"/>
-          <w:color w:val="000000" w:themeColor="text1"/>
-          <w:sz w:val="28"/>
-          <w:szCs w:val="28"/>
-        </w:rPr>
-        <w:t xml:space="preserve">This can </w:t>
-      </w:r>
-      <w:proofErr w:type="gramStart"/>
-      <w:r>
-        <w:rPr>
-          <w:rFonts w:cstheme="minorHAnsi"/>
-          <w:color w:val="000000" w:themeColor="text1"/>
-          <w:sz w:val="28"/>
-          <w:szCs w:val="28"/>
-        </w:rPr>
-        <w:t>be done</w:t>
-      </w:r>
-      <w:proofErr w:type="gramEnd"/>
-      <w:r>
-        <w:rPr>
-          <w:rFonts w:cstheme="minorHAnsi"/>
-          <w:color w:val="000000" w:themeColor="text1"/>
-          <w:sz w:val="28"/>
-          <w:szCs w:val="28"/>
-        </w:rPr>
-        <w:t xml:space="preserve"> from home page.</w:t>
-      </w:r>
-    </w:p>
-    <w:p>
-      <w:pPr>
-        <w:pStyle w:val="Heading4"/>
-        <w:rPr>
-          <w:rFonts w:asciiTheme="minorHAnsi" w:hAnsiTheme="minorHAnsi" w:cstheme="minorHAnsi"/>
-          <w:color w:val="000000" w:themeColor="text1"/>
-          <w:sz w:val="28"/>
-          <w:szCs w:val="28"/>
-        </w:rPr>
-      </w:pPr>
-      <w:r>
-        <w:rPr>
-          <w:rFonts w:asciiTheme="minorHAnsi" w:hAnsiTheme="minorHAnsi" w:cstheme="minorHAnsi"/>
-          <w:color w:val="000000" w:themeColor="text1"/>
-          <w:sz w:val="28"/>
-          <w:szCs w:val="28"/>
-        </w:rPr>
-        <w:t>Post a single story:</w:t>
-      </w:r>
-    </w:p>
-    <w:p>
-      <w:pPr>
-        <w:pStyle w:val="ListParagraph"/>
-        <w:numPr>
-          <w:ilvl w:val="0"/>
-          <w:numId w:val="9"/>
-        </w:numPr>
-        <w:rPr>
-          <w:rFonts w:cstheme="minorHAnsi"/>
-          <w:color w:val="000000" w:themeColor="text1"/>
-          <w:sz w:val="28"/>
-          <w:szCs w:val="28"/>
-        </w:rPr>
-      </w:pPr>
-      <w:r>
-        <w:rPr>
-          <w:rFonts w:cstheme="minorHAnsi"/>
-          <w:color w:val="000000" w:themeColor="text1"/>
-          <w:sz w:val="28"/>
-          <w:szCs w:val="28"/>
-        </w:rPr>
-        <w:t xml:space="preserve">A use can </w:t>
-      </w:r>
-      <w:r>
-        <w:rPr>
-          <w:rFonts w:cstheme="minorHAnsi"/>
-          <w:color w:val="000000" w:themeColor="text1"/>
-          <w:sz w:val="28"/>
-          <w:szCs w:val="28"/>
-        </w:rPr>
-        <w:t xml:space="preserve">use camera </w:t>
-      </w:r>
-      <w:r>
-        <w:rPr>
-          <w:rFonts w:cstheme="minorHAnsi"/>
-          <w:color w:val="000000" w:themeColor="text1"/>
-          <w:sz w:val="28"/>
-          <w:szCs w:val="28"/>
-        </w:rPr>
-        <w:t>to add</w:t>
-      </w:r>
-      <w:r>
-        <w:rPr>
-          <w:rFonts w:cstheme="minorHAnsi"/>
-          <w:color w:val="000000" w:themeColor="text1"/>
-          <w:sz w:val="28"/>
-          <w:szCs w:val="28"/>
-        </w:rPr>
-        <w:t xml:space="preserve"> a new photo/video or browse from photos and videos</w:t>
-      </w:r>
-    </w:p>
-    <w:p>
-      <w:pPr>
-        <w:pStyle w:val="Heading4"/>
-        <w:rPr>
-          <w:rFonts w:asciiTheme="minorHAnsi" w:hAnsiTheme="minorHAnsi" w:cstheme="minorHAnsi"/>
-          <w:color w:val="000000" w:themeColor="text1"/>
-          <w:sz w:val="28"/>
-          <w:szCs w:val="28"/>
-        </w:rPr>
-      </w:pPr>
-      <w:r>
-        <w:rPr>
-          <w:rFonts w:asciiTheme="minorHAnsi" w:hAnsiTheme="minorHAnsi" w:cstheme="minorHAnsi"/>
-          <w:color w:val="000000" w:themeColor="text1"/>
-          <w:sz w:val="28"/>
-          <w:szCs w:val="28"/>
-        </w:rPr>
-        <w:t>Post multiple stories:</w:t>
-      </w:r>
-    </w:p>
-    <w:p>
-      <w:pPr>
-        <w:pStyle w:val="ListParagraph"/>
-        <w:numPr>
-          <w:ilvl w:val="0"/>
-          <w:numId w:val="9"/>
-        </w:numPr>
-        <w:rPr>
-          <w:rFonts w:cstheme="minorHAnsi"/>
-          <w:color w:val="000000" w:themeColor="text1"/>
-          <w:sz w:val="28"/>
-          <w:szCs w:val="28"/>
-        </w:rPr>
-      </w:pPr>
-      <w:r>
-        <w:rPr>
-          <w:rFonts w:cstheme="minorHAnsi"/>
-          <w:color w:val="000000" w:themeColor="text1"/>
-          <w:sz w:val="28"/>
-          <w:szCs w:val="28"/>
-        </w:rPr>
-        <w:t>A user</w:t>
-      </w:r>
-      <w:r>
-        <w:rPr>
-          <w:rFonts w:cstheme="minorHAnsi"/>
-          <w:color w:val="000000" w:themeColor="text1"/>
-          <w:sz w:val="28"/>
-          <w:szCs w:val="28"/>
-        </w:rPr>
-        <w:t xml:space="preserve"> can use mix of photos and videos either by using camera </w:t>
-      </w:r>
-      <w:r>
-        <w:rPr>
-          <w:rFonts w:cstheme="minorHAnsi"/>
-          <w:color w:val="000000" w:themeColor="text1"/>
-          <w:sz w:val="28"/>
-          <w:szCs w:val="28"/>
-        </w:rPr>
-        <w:t>to add</w:t>
-      </w:r>
-      <w:r>
-        <w:rPr>
-          <w:rFonts w:cstheme="minorHAnsi"/>
-          <w:color w:val="000000" w:themeColor="text1"/>
-          <w:sz w:val="28"/>
-          <w:szCs w:val="28"/>
-        </w:rPr>
-        <w:t xml:space="preserve"> new photo/video or browse from photos and videos</w:t>
-      </w:r>
-    </w:p>
-    <w:p>
-      <w:pPr>
-        <w:pStyle w:val="Heading4"/>
-        <w:rPr>
-          <w:rFonts w:asciiTheme="minorHAnsi" w:hAnsiTheme="minorHAnsi" w:cstheme="minorHAnsi"/>
-          <w:color w:val="000000" w:themeColor="text1"/>
-          <w:sz w:val="28"/>
-          <w:szCs w:val="28"/>
-        </w:rPr>
-      </w:pPr>
-      <w:r>
-        <w:rPr>
-          <w:rFonts w:asciiTheme="minorHAnsi" w:hAnsiTheme="minorHAnsi" w:cstheme="minorHAnsi"/>
-          <w:color w:val="000000" w:themeColor="text1"/>
-          <w:sz w:val="28"/>
-          <w:szCs w:val="28"/>
-        </w:rPr>
-        <w:t>Tag people:</w:t>
-      </w:r>
-    </w:p>
-    <w:p>
-      <w:pPr>
-        <w:pStyle w:val="ListParagraph"/>
-        <w:numPr>
-          <w:ilvl w:val="0"/>
-          <w:numId w:val="9"/>
-        </w:numPr>
-        <w:rPr>
-          <w:rFonts w:cstheme="minorHAnsi"/>
-          <w:color w:val="000000" w:themeColor="text1"/>
-          <w:sz w:val="28"/>
-          <w:szCs w:val="28"/>
-        </w:rPr>
-      </w:pPr>
-      <w:r>
-        <w:rPr>
-          <w:rFonts w:cstheme="minorHAnsi"/>
-          <w:color w:val="000000" w:themeColor="text1"/>
-          <w:sz w:val="28"/>
-          <w:szCs w:val="28"/>
-        </w:rPr>
-        <w:t>A user</w:t>
-      </w:r>
-      <w:r>
-        <w:rPr>
-          <w:rFonts w:cstheme="minorHAnsi"/>
-          <w:color w:val="000000" w:themeColor="text1"/>
-          <w:sz w:val="28"/>
-          <w:szCs w:val="28"/>
-        </w:rPr>
-        <w:t xml:space="preserve"> can tag </w:t>
-      </w:r>
-      <w:r>
-        <w:rPr>
-          <w:rFonts w:cstheme="minorHAnsi"/>
-          <w:color w:val="000000" w:themeColor="text1"/>
-          <w:sz w:val="28"/>
-          <w:szCs w:val="28"/>
-        </w:rPr>
-        <w:t>friend</w:t>
-      </w:r>
-      <w:r>
-        <w:rPr>
-          <w:rFonts w:cstheme="minorHAnsi"/>
-          <w:color w:val="000000" w:themeColor="text1"/>
-          <w:sz w:val="28"/>
-          <w:szCs w:val="28"/>
-        </w:rPr>
-        <w:t>s</w:t>
-      </w:r>
-      <w:r>
-        <w:rPr>
-          <w:rFonts w:cstheme="minorHAnsi"/>
-          <w:color w:val="000000" w:themeColor="text1"/>
-          <w:sz w:val="28"/>
-          <w:szCs w:val="28"/>
-        </w:rPr>
-        <w:t xml:space="preserve"> or public accounts using “@” option</w:t>
-      </w:r>
-    </w:p>
-    <w:p>
-      <w:pPr>
-        <w:pStyle w:val="ListParagraph"/>
-        <w:numPr>
-          <w:ilvl w:val="0"/>
-          <w:numId w:val="9"/>
-        </w:numPr>
-        <w:rPr>
-          <w:rFonts w:cstheme="minorHAnsi"/>
-          <w:color w:val="000000" w:themeColor="text1"/>
-          <w:sz w:val="28"/>
-          <w:szCs w:val="28"/>
-        </w:rPr>
-      </w:pPr>
-      <w:r>
-        <w:rPr>
-          <w:rFonts w:cstheme="minorHAnsi"/>
-          <w:color w:val="000000" w:themeColor="text1"/>
-          <w:sz w:val="28"/>
-          <w:szCs w:val="28"/>
-        </w:rPr>
-        <w:t xml:space="preserve">A </w:t>
-      </w:r>
-      <w:r>
-        <w:rPr>
-          <w:rFonts w:cstheme="minorHAnsi"/>
-          <w:color w:val="000000" w:themeColor="text1"/>
-          <w:sz w:val="28"/>
-          <w:szCs w:val="28"/>
-        </w:rPr>
-        <w:t>user can tag friend or public accounts using “</w:t>
-      </w:r>
-      <w:r>
-        <w:rPr>
-          <w:rFonts w:cstheme="minorHAnsi"/>
-          <w:color w:val="000000" w:themeColor="text1"/>
-          <w:sz w:val="28"/>
-          <w:szCs w:val="28"/>
-        </w:rPr>
-        <w:t>Tag people</w:t>
-      </w:r>
-      <w:r>
-        <w:rPr>
-          <w:rFonts w:cstheme="minorHAnsi"/>
-          <w:color w:val="000000" w:themeColor="text1"/>
-          <w:sz w:val="28"/>
-          <w:szCs w:val="28"/>
-        </w:rPr>
-        <w:t xml:space="preserve">” </w:t>
-      </w:r>
-      <w:r>
-        <w:rPr>
-          <w:rFonts w:cstheme="minorHAnsi"/>
-          <w:color w:val="000000" w:themeColor="text1"/>
-          <w:sz w:val="28"/>
-          <w:szCs w:val="28"/>
-        </w:rPr>
-        <w:t>button</w:t>
-      </w:r>
-    </w:p>
-    <w:p>
-      <w:pPr>
-        <w:pStyle w:val="ListParagraph"/>
-        <w:numPr>
-          <w:ilvl w:val="0"/>
-          <w:numId w:val="9"/>
-        </w:numPr>
-        <w:rPr>
-          <w:rFonts w:cstheme="minorHAnsi"/>
-          <w:color w:val="000000" w:themeColor="text1"/>
-          <w:sz w:val="28"/>
-          <w:szCs w:val="28"/>
-        </w:rPr>
-      </w:pPr>
-      <w:r>
-        <w:rPr>
-          <w:rFonts w:cstheme="minorHAnsi"/>
-          <w:color w:val="000000" w:themeColor="text1"/>
-          <w:sz w:val="28"/>
-          <w:szCs w:val="28"/>
-        </w:rPr>
-        <w:t>A user can tag multiple accounts in a single story.</w:t>
-      </w:r>
-    </w:p>
-    <w:p>
-      <w:pPr>
-        <w:pStyle w:val="ListParagraph"/>
-        <w:numPr>
-          <w:ilvl w:val="0"/>
-          <w:numId w:val="9"/>
-        </w:numPr>
-        <w:rPr>
-          <w:rFonts w:cstheme="minorHAnsi"/>
-          <w:color w:val="000000" w:themeColor="text1"/>
-          <w:sz w:val="28"/>
-          <w:szCs w:val="28"/>
-        </w:rPr>
-      </w:pPr>
-      <w:r>
-        <w:rPr>
-          <w:rFonts w:cstheme="minorHAnsi"/>
-          <w:color w:val="000000" w:themeColor="text1"/>
-          <w:sz w:val="28"/>
-          <w:szCs w:val="28"/>
-        </w:rPr>
-        <w:t>A user can choose to share a story with public (Anyone on Facebook can see it).</w:t>
-      </w:r>
-    </w:p>
-    <w:p>
-      <w:pPr>
-        <w:pStyle w:val="ListParagraph"/>
-        <w:numPr>
-          <w:ilvl w:val="0"/>
-          <w:numId w:val="9"/>
-        </w:numPr>
-        <w:rPr>
-          <w:rFonts w:cstheme="minorHAnsi"/>
-          <w:color w:val="000000" w:themeColor="text1"/>
-          <w:sz w:val="28"/>
-          <w:szCs w:val="28"/>
-        </w:rPr>
-      </w:pPr>
-      <w:r>
-        <w:rPr>
-          <w:rFonts w:cstheme="minorHAnsi"/>
-          <w:color w:val="000000" w:themeColor="text1"/>
-          <w:sz w:val="28"/>
-          <w:szCs w:val="28"/>
-        </w:rPr>
-        <w:t xml:space="preserve">A user can choose to share a story with </w:t>
-      </w:r>
-      <w:r>
-        <w:rPr>
-          <w:rFonts w:cstheme="minorHAnsi"/>
-          <w:color w:val="000000" w:themeColor="text1"/>
-          <w:sz w:val="28"/>
-          <w:szCs w:val="28"/>
-        </w:rPr>
-        <w:t>friends only</w:t>
-      </w:r>
-      <w:r>
-        <w:rPr>
-          <w:rFonts w:cstheme="minorHAnsi"/>
-          <w:color w:val="000000" w:themeColor="text1"/>
-          <w:sz w:val="28"/>
-          <w:szCs w:val="28"/>
-        </w:rPr>
-        <w:t xml:space="preserve"> (</w:t>
-      </w:r>
-      <w:r>
-        <w:rPr>
-          <w:rFonts w:cstheme="minorHAnsi"/>
-          <w:color w:val="000000" w:themeColor="text1"/>
-          <w:sz w:val="28"/>
-          <w:szCs w:val="28"/>
-        </w:rPr>
-        <w:t>Only friends</w:t>
-      </w:r>
-      <w:r>
-        <w:rPr>
-          <w:rFonts w:cstheme="minorHAnsi"/>
-          <w:color w:val="000000" w:themeColor="text1"/>
-          <w:sz w:val="28"/>
-          <w:szCs w:val="28"/>
-        </w:rPr>
-        <w:t xml:space="preserve"> on Facebook can see it).</w:t>
-      </w:r>
-    </w:p>
-    <w:p>
-      <w:pPr>
-        <w:pStyle w:val="ListParagraph"/>
-        <w:numPr>
-          <w:ilvl w:val="0"/>
-          <w:numId w:val="9"/>
-        </w:numPr>
-        <w:rPr>
-          <w:rFonts w:cstheme="minorHAnsi"/>
-          <w:color w:val="000000" w:themeColor="text1"/>
-          <w:sz w:val="28"/>
-          <w:szCs w:val="28"/>
-        </w:rPr>
-      </w:pPr>
-      <w:r>
-        <w:rPr>
-          <w:rFonts w:cstheme="minorHAnsi"/>
-          <w:color w:val="000000" w:themeColor="text1"/>
-          <w:sz w:val="28"/>
-          <w:szCs w:val="28"/>
-        </w:rPr>
-        <w:t xml:space="preserve">A user can choose to share a story with </w:t>
-      </w:r>
-      <w:r>
-        <w:rPr>
-          <w:rFonts w:cstheme="minorHAnsi"/>
-          <w:color w:val="000000" w:themeColor="text1"/>
-          <w:sz w:val="28"/>
-          <w:szCs w:val="28"/>
-        </w:rPr>
-        <w:t>specific people</w:t>
-      </w:r>
-    </w:p>
-    <w:p>
-      <w:pPr>
-        <w:pStyle w:val="ListParagraph"/>
-        <w:numPr>
-          <w:ilvl w:val="0"/>
-          <w:numId w:val="9"/>
-        </w:numPr>
-        <w:rPr>
-          <w:rFonts w:cstheme="minorHAnsi"/>
-          <w:color w:val="000000" w:themeColor="text1"/>
-          <w:sz w:val="28"/>
-          <w:szCs w:val="28"/>
-        </w:rPr>
-      </w:pPr>
-      <w:r>
-        <w:rPr>
-          <w:rFonts w:cstheme="minorHAnsi"/>
-          <w:color w:val="000000" w:themeColor="text1"/>
-          <w:sz w:val="28"/>
-          <w:szCs w:val="28"/>
-        </w:rPr>
-        <w:t>A user</w:t>
-      </w:r>
-      <w:r>
-        <w:rPr>
-          <w:rFonts w:cstheme="minorHAnsi"/>
-          <w:color w:val="000000" w:themeColor="text1"/>
-          <w:sz w:val="28"/>
-          <w:szCs w:val="28"/>
-        </w:rPr>
-        <w:t xml:space="preserve"> can enable</w:t>
-      </w:r>
-      <w:r>
-        <w:rPr>
-          <w:rFonts w:cstheme="minorHAnsi"/>
-          <w:color w:val="000000" w:themeColor="text1"/>
-          <w:sz w:val="28"/>
-          <w:szCs w:val="28"/>
-        </w:rPr>
-        <w:t xml:space="preserve"> or </w:t>
-      </w:r>
-      <w:r>
-        <w:rPr>
-          <w:rFonts w:cstheme="minorHAnsi"/>
-          <w:color w:val="000000" w:themeColor="text1"/>
-          <w:sz w:val="28"/>
-          <w:szCs w:val="28"/>
-        </w:rPr>
-        <w:t>disable comment</w:t>
-      </w:r>
-      <w:r>
-        <w:rPr>
-          <w:rFonts w:cstheme="minorHAnsi"/>
-          <w:color w:val="000000" w:themeColor="text1"/>
-          <w:sz w:val="28"/>
-          <w:szCs w:val="28"/>
-        </w:rPr>
-        <w:t>ing</w:t>
-      </w:r>
-      <w:r>
-        <w:rPr>
-          <w:rFonts w:cstheme="minorHAnsi"/>
-          <w:color w:val="000000" w:themeColor="text1"/>
-          <w:sz w:val="28"/>
-          <w:szCs w:val="28"/>
-        </w:rPr>
-        <w:t xml:space="preserve"> on </w:t>
-      </w:r>
-      <w:r>
-        <w:rPr>
-          <w:rFonts w:cstheme="minorHAnsi"/>
-          <w:color w:val="000000" w:themeColor="text1"/>
-          <w:sz w:val="28"/>
-          <w:szCs w:val="28"/>
-        </w:rPr>
-        <w:t>their</w:t>
-      </w:r>
-      <w:r>
-        <w:rPr>
-          <w:rFonts w:cstheme="minorHAnsi"/>
-          <w:color w:val="000000" w:themeColor="text1"/>
-          <w:sz w:val="28"/>
-          <w:szCs w:val="28"/>
-        </w:rPr>
-        <w:t xml:space="preserve"> story</w:t>
-      </w:r>
-      <w:r>
-        <w:rPr>
-          <w:rFonts w:cstheme="minorHAnsi"/>
-          <w:color w:val="000000" w:themeColor="text1"/>
-          <w:sz w:val="28"/>
-          <w:szCs w:val="28"/>
-        </w:rPr>
-        <w:t>.</w:t>
-      </w:r>
-    </w:p>
-    <w:p>
-      <w:pPr>
-        <w:pStyle w:val="ListParagraph"/>
-        <w:numPr>
-          <w:ilvl w:val="0"/>
-          <w:numId w:val="9"/>
-        </w:numPr>
-        <w:rPr>
-          <w:rFonts w:cstheme="minorHAnsi"/>
-          <w:color w:val="000000" w:themeColor="text1"/>
-          <w:sz w:val="28"/>
-          <w:szCs w:val="28"/>
-        </w:rPr>
-      </w:pPr>
-      <w:r>
-        <w:rPr>
-          <w:rFonts w:cstheme="minorHAnsi"/>
-          <w:color w:val="000000" w:themeColor="text1"/>
-          <w:sz w:val="28"/>
-          <w:szCs w:val="28"/>
-        </w:rPr>
-        <w:lastRenderedPageBreak/>
-        <w:t>Replies to stories can be either reactions or messages (text or GIFs).</w:t>
-      </w:r>
-    </w:p>
-    <w:p>
-      <w:pPr>
-        <w:pStyle w:val="ListParagraph"/>
-        <w:numPr>
-          <w:ilvl w:val="0"/>
-          <w:numId w:val="9"/>
-        </w:numPr>
-        <w:rPr>
-          <w:rFonts w:cstheme="minorHAnsi"/>
-          <w:color w:val="000000" w:themeColor="text1"/>
-          <w:sz w:val="28"/>
-          <w:szCs w:val="28"/>
-        </w:rPr>
-      </w:pPr>
-      <w:r>
-        <w:rPr>
-          <w:rFonts w:cstheme="minorHAnsi"/>
-          <w:color w:val="000000" w:themeColor="text1"/>
-          <w:sz w:val="28"/>
-          <w:szCs w:val="28"/>
-        </w:rPr>
-        <w:t>A user</w:t>
-      </w:r>
-      <w:r>
-        <w:rPr>
-          <w:rFonts w:cstheme="minorHAnsi"/>
-          <w:color w:val="000000" w:themeColor="text1"/>
-          <w:sz w:val="28"/>
-          <w:szCs w:val="28"/>
-        </w:rPr>
-        <w:t xml:space="preserve"> can </w:t>
-      </w:r>
-      <w:r>
-        <w:rPr>
-          <w:rFonts w:cstheme="minorHAnsi"/>
-          <w:color w:val="000000" w:themeColor="text1"/>
-          <w:sz w:val="28"/>
-          <w:szCs w:val="28"/>
-        </w:rPr>
-        <w:t>select to</w:t>
-      </w:r>
-      <w:r>
-        <w:rPr>
-          <w:rFonts w:cstheme="minorHAnsi"/>
-          <w:color w:val="000000" w:themeColor="text1"/>
-          <w:sz w:val="28"/>
-          <w:szCs w:val="28"/>
-        </w:rPr>
-        <w:t xml:space="preserve"> automatic</w:t>
-      </w:r>
-      <w:r>
-        <w:rPr>
-          <w:rFonts w:cstheme="minorHAnsi"/>
-          <w:color w:val="000000" w:themeColor="text1"/>
-          <w:sz w:val="28"/>
-          <w:szCs w:val="28"/>
-        </w:rPr>
-        <w:t>ally</w:t>
-      </w:r>
-      <w:r>
-        <w:rPr>
-          <w:rFonts w:cstheme="minorHAnsi"/>
-          <w:color w:val="000000" w:themeColor="text1"/>
-          <w:sz w:val="28"/>
-          <w:szCs w:val="28"/>
-        </w:rPr>
-        <w:t xml:space="preserve"> share Facebook stories to Instagram</w:t>
-      </w:r>
-      <w:r>
-        <w:rPr>
-          <w:rFonts w:cstheme="minorHAnsi"/>
-          <w:color w:val="000000" w:themeColor="text1"/>
-          <w:sz w:val="28"/>
-          <w:szCs w:val="28"/>
-        </w:rPr>
-        <w:t>.</w:t>
-      </w:r>
-    </w:p>
-    <w:p>
-      <w:pPr>
-        <w:pStyle w:val="ListParagraph"/>
-        <w:numPr>
-          <w:ilvl w:val="0"/>
-          <w:numId w:val="9"/>
-        </w:numPr>
-        <w:rPr>
-          <w:rFonts w:cstheme="minorHAnsi"/>
-          <w:color w:val="000000" w:themeColor="text1"/>
-          <w:sz w:val="28"/>
-          <w:szCs w:val="28"/>
-        </w:rPr>
-      </w:pPr>
-      <w:r>
-        <w:rPr>
-          <w:rFonts w:cstheme="minorHAnsi"/>
-          <w:color w:val="000000" w:themeColor="text1"/>
-          <w:sz w:val="28"/>
-          <w:szCs w:val="28"/>
-        </w:rPr>
-        <w:t>You can add a background image while you are capturing a story (photo/video) using mobile’s camera.</w:t>
-      </w:r>
-    </w:p>
-    <w:p>
-      <w:pPr>
-        <w:pStyle w:val="ListParagraph"/>
-        <w:numPr>
-          <w:ilvl w:val="0"/>
-          <w:numId w:val="9"/>
-        </w:numPr>
-        <w:rPr>
-          <w:rFonts w:cstheme="minorHAnsi"/>
-          <w:color w:val="000000" w:themeColor="text1"/>
-          <w:sz w:val="28"/>
-          <w:szCs w:val="28"/>
-        </w:rPr>
-      </w:pPr>
-      <w:r>
-        <w:rPr>
-          <w:rFonts w:cstheme="minorHAnsi"/>
-          <w:color w:val="000000" w:themeColor="text1"/>
-          <w:sz w:val="28"/>
-          <w:szCs w:val="28"/>
-        </w:rPr>
-        <w:t>A user can archive a story.</w:t>
-      </w:r>
-    </w:p>
-    <w:p>
-      <w:pPr>
-        <w:pStyle w:val="ListParagraph"/>
-        <w:numPr>
-          <w:ilvl w:val="0"/>
-          <w:numId w:val="9"/>
-        </w:numPr>
-        <w:rPr>
-          <w:rFonts w:cstheme="minorHAnsi"/>
-          <w:color w:val="000000" w:themeColor="text1"/>
-          <w:sz w:val="28"/>
-          <w:szCs w:val="28"/>
-        </w:rPr>
-      </w:pPr>
-      <w:r>
-        <w:rPr>
-          <w:rFonts w:cstheme="minorHAnsi"/>
-          <w:color w:val="000000" w:themeColor="text1"/>
-          <w:sz w:val="28"/>
-          <w:szCs w:val="28"/>
-        </w:rPr>
-        <w:t>A user can add music on a story</w:t>
-      </w:r>
-    </w:p>
-    <w:p>
-      <w:pPr>
-        <w:pStyle w:val="ListParagraph"/>
-        <w:numPr>
-          <w:ilvl w:val="0"/>
-          <w:numId w:val="9"/>
-        </w:numPr>
-        <w:rPr>
-          <w:rFonts w:cstheme="minorHAnsi"/>
-          <w:color w:val="000000" w:themeColor="text1"/>
-          <w:sz w:val="28"/>
-          <w:szCs w:val="28"/>
-        </w:rPr>
-      </w:pPr>
-      <w:r>
-        <w:rPr>
-          <w:rFonts w:cstheme="minorHAnsi"/>
-          <w:color w:val="000000" w:themeColor="text1"/>
-          <w:sz w:val="28"/>
-          <w:szCs w:val="28"/>
-        </w:rPr>
-        <w:t>A user can add text on a story.</w:t>
-      </w:r>
-    </w:p>
-    <w:p>
-      <w:pPr>
-        <w:pStyle w:val="ListParagraph"/>
-        <w:numPr>
-          <w:ilvl w:val="0"/>
-          <w:numId w:val="9"/>
-        </w:numPr>
-        <w:rPr>
-          <w:rFonts w:cstheme="minorHAnsi"/>
-          <w:color w:val="000000" w:themeColor="text1"/>
-          <w:sz w:val="28"/>
-          <w:szCs w:val="28"/>
-        </w:rPr>
-      </w:pPr>
-      <w:r>
-        <w:rPr>
-          <w:rFonts w:cstheme="minorHAnsi"/>
-          <w:color w:val="000000" w:themeColor="text1"/>
-          <w:sz w:val="28"/>
-          <w:szCs w:val="28"/>
-        </w:rPr>
-        <w:t>A user can add location on a story.</w:t>
-      </w:r>
-    </w:p>
-    <w:p>
-      <w:pPr>
-        <w:pStyle w:val="ListParagraph"/>
-        <w:numPr>
-          <w:ilvl w:val="0"/>
-          <w:numId w:val="9"/>
-        </w:numPr>
-        <w:rPr>
-          <w:rFonts w:cstheme="minorHAnsi"/>
-          <w:color w:val="000000" w:themeColor="text1"/>
-          <w:sz w:val="28"/>
-          <w:szCs w:val="28"/>
-        </w:rPr>
-      </w:pPr>
-      <w:r>
-        <w:rPr>
-          <w:rFonts w:cstheme="minorHAnsi"/>
-          <w:color w:val="000000" w:themeColor="text1"/>
-          <w:sz w:val="28"/>
-          <w:szCs w:val="28"/>
-        </w:rPr>
-        <w:t>A user can share a post as a story.</w:t>
-      </w:r>
-    </w:p>
-    <w:p>
-      <w:pPr>
-        <w:pStyle w:val="ListParagraph"/>
-        <w:numPr>
-          <w:ilvl w:val="0"/>
-          <w:numId w:val="9"/>
-        </w:numPr>
-        <w:rPr>
-          <w:rFonts w:cstheme="minorHAnsi"/>
-          <w:color w:val="000000" w:themeColor="text1"/>
-          <w:sz w:val="28"/>
-          <w:szCs w:val="28"/>
-        </w:rPr>
-      </w:pPr>
-      <w:r>
-        <w:rPr>
-          <w:rFonts w:cstheme="minorHAnsi"/>
-          <w:color w:val="000000" w:themeColor="text1"/>
-          <w:sz w:val="28"/>
-          <w:szCs w:val="28"/>
-        </w:rPr>
-        <w:t>A user can mute sounds on a story.</w:t>
-      </w:r>
-    </w:p>
-    <w:p>
-      <w:pPr>
-        <w:pStyle w:val="ListParagraph"/>
-        <w:numPr>
-          <w:ilvl w:val="0"/>
-          <w:numId w:val="9"/>
-        </w:numPr>
-        <w:rPr>
-          <w:rFonts w:cstheme="minorHAnsi"/>
-          <w:color w:val="000000" w:themeColor="text1"/>
-          <w:sz w:val="28"/>
-          <w:szCs w:val="28"/>
-        </w:rPr>
-      </w:pPr>
-      <w:r>
-        <w:rPr>
-          <w:rFonts w:cstheme="minorHAnsi"/>
-          <w:color w:val="000000" w:themeColor="text1"/>
-          <w:sz w:val="28"/>
-          <w:szCs w:val="28"/>
-        </w:rPr>
-        <w:t>A user can add GIFs on a story.</w:t>
-      </w:r>
-    </w:p>
-    <w:p>
-      <w:pPr>
-        <w:rPr>
-          <w:rFonts w:cstheme="minorHAnsi"/>
-          <w:color w:val="000000" w:themeColor="text1"/>
-          <w:sz w:val="28"/>
-          <w:szCs w:val="28"/>
-        </w:rPr>
-      </w:pPr>
-    </w:p>
-    <w:p>
-      <w:pPr>
-        <w:pStyle w:val="Heading3"/>
-        <w:ind w:firstLine="720"/>
+      </w:pPr>
+      <w:bookmarkStart w:id="15" w:name="_Toc120996871"/>
+      <w:r>
         <w:rPr>
           <w:sz w:val="30"/>
           <w:szCs w:val="30"/>
         </w:rPr>
-      </w:pPr>
-      <w:bookmarkStart w:id="12" w:name="_Toc120996868"/>
+        <w:t>Reliability:</w:t>
+      </w:r>
+      <w:bookmarkEnd w:id="15"/>
       <w:r>
         <w:rPr>
           <w:sz w:val="30"/>
           <w:szCs w:val="30"/>
         </w:rPr>
-        <w:t>4.1.</w:t>
-      </w:r>
-      <w:r>
-        <w:rPr>
-          <w:sz w:val="30"/>
-          <w:szCs w:val="30"/>
-        </w:rPr>
-        <w:t>3</w:t>
-      </w:r>
-      <w:r>
-        <w:rPr>
-          <w:sz w:val="30"/>
-          <w:szCs w:val="30"/>
-        </w:rPr>
-        <w:t xml:space="preserve"> FR </w:t>
-      </w:r>
-      <w:r>
-        <w:rPr>
-          <w:sz w:val="30"/>
-          <w:szCs w:val="30"/>
-        </w:rPr>
-        <w:t>3</w:t>
-      </w:r>
-      <w:r>
-        <w:rPr>
-          <w:sz w:val="30"/>
-          <w:szCs w:val="30"/>
-        </w:rPr>
-        <w:t xml:space="preserve">: </w:t>
-      </w:r>
-      <w:r>
-        <w:rPr>
-          <w:sz w:val="30"/>
-          <w:szCs w:val="30"/>
-        </w:rPr>
-        <w:t>Messaging</w:t>
-      </w:r>
-      <w:bookmarkEnd w:id="12"/>
-    </w:p>
-    <w:p/>
-    <w:p>
-      <w:pPr>
-        <w:rPr>
-          <w:sz w:val="28"/>
-          <w:szCs w:val="28"/>
-        </w:rPr>
-      </w:pPr>
-      <w:r>
-        <w:rPr>
-          <w:sz w:val="28"/>
-          <w:szCs w:val="28"/>
-        </w:rPr>
-        <w:t xml:space="preserve">A user can create a new message, send a message, remove a message from his side only or remove a message from both </w:t>
-      </w:r>
-      <w:r>
-        <w:rPr>
-          <w:sz w:val="28"/>
-          <w:szCs w:val="28"/>
-        </w:rPr>
-        <w:t>sides (</w:t>
-      </w:r>
-      <w:r>
-        <w:rPr>
-          <w:sz w:val="28"/>
-          <w:szCs w:val="28"/>
-        </w:rPr>
-        <w:t>sender and receiver) and mark a message as read or unread.</w:t>
-      </w:r>
-    </w:p>
-    <w:p>
-      <w:pPr>
-        <w:pStyle w:val="ListParagraph"/>
-        <w:numPr>
-          <w:ilvl w:val="0"/>
-          <w:numId w:val="12"/>
-        </w:numPr>
-        <w:rPr>
-          <w:sz w:val="28"/>
-          <w:szCs w:val="28"/>
-        </w:rPr>
-      </w:pPr>
-      <w:r>
-        <w:rPr>
-          <w:sz w:val="28"/>
-          <w:szCs w:val="28"/>
-        </w:rPr>
-        <w:t>A user can search for a friend and send him a message</w:t>
-      </w:r>
-    </w:p>
-    <w:p>
-      <w:pPr>
-        <w:pStyle w:val="ListParagraph"/>
-        <w:numPr>
-          <w:ilvl w:val="0"/>
-          <w:numId w:val="12"/>
-        </w:numPr>
-        <w:rPr>
-          <w:sz w:val="28"/>
-          <w:szCs w:val="28"/>
-        </w:rPr>
-      </w:pPr>
-      <w:r>
-        <w:rPr>
-          <w:sz w:val="28"/>
-          <w:szCs w:val="28"/>
-        </w:rPr>
-        <w:t>A user can send a message to multiple friends (Group)</w:t>
-      </w:r>
-    </w:p>
-    <w:p>
-      <w:pPr>
-        <w:pStyle w:val="ListParagraph"/>
-        <w:numPr>
-          <w:ilvl w:val="0"/>
-          <w:numId w:val="12"/>
-        </w:numPr>
-        <w:rPr>
-          <w:sz w:val="28"/>
-          <w:szCs w:val="28"/>
-        </w:rPr>
-      </w:pPr>
-      <w:r>
-        <w:rPr>
-          <w:sz w:val="28"/>
-          <w:szCs w:val="28"/>
-        </w:rPr>
-        <w:t xml:space="preserve">A user can </w:t>
-      </w:r>
-      <w:r>
-        <w:rPr>
-          <w:sz w:val="28"/>
-          <w:szCs w:val="28"/>
-        </w:rPr>
-        <w:t>archive a conversation</w:t>
-      </w:r>
-    </w:p>
-    <w:p>
-      <w:pPr>
-        <w:pStyle w:val="ListParagraph"/>
-        <w:numPr>
-          <w:ilvl w:val="0"/>
-          <w:numId w:val="12"/>
-        </w:numPr>
-        <w:rPr>
-          <w:sz w:val="28"/>
-          <w:szCs w:val="28"/>
-        </w:rPr>
-      </w:pPr>
-      <w:r>
-        <w:rPr>
-          <w:sz w:val="28"/>
-          <w:szCs w:val="28"/>
-        </w:rPr>
-        <w:t>A user can see all previous conversations.</w:t>
-      </w:r>
-    </w:p>
-    <w:p>
-      <w:pPr>
-        <w:pStyle w:val="ListParagraph"/>
-        <w:numPr>
-          <w:ilvl w:val="0"/>
-          <w:numId w:val="12"/>
-        </w:numPr>
-        <w:rPr>
-          <w:sz w:val="28"/>
-          <w:szCs w:val="28"/>
-        </w:rPr>
-      </w:pPr>
-      <w:r>
-        <w:rPr>
-          <w:sz w:val="28"/>
-          <w:szCs w:val="28"/>
-        </w:rPr>
-        <w:t>A user can see online friends</w:t>
-      </w:r>
-    </w:p>
-    <w:p>
-      <w:pPr>
-        <w:pStyle w:val="ListParagraph"/>
-        <w:numPr>
-          <w:ilvl w:val="0"/>
-          <w:numId w:val="12"/>
-        </w:numPr>
-        <w:rPr>
-          <w:sz w:val="28"/>
-          <w:szCs w:val="28"/>
-        </w:rPr>
-      </w:pPr>
-      <w:r>
-        <w:rPr>
-          <w:sz w:val="28"/>
-          <w:szCs w:val="28"/>
-        </w:rPr>
-        <w:t>A user can select whether have active status or not.</w:t>
-      </w:r>
-    </w:p>
-    <w:p>
-      <w:pPr>
-        <w:pStyle w:val="ListParagraph"/>
-        <w:numPr>
-          <w:ilvl w:val="0"/>
-          <w:numId w:val="12"/>
-        </w:numPr>
-        <w:rPr>
-          <w:sz w:val="28"/>
-          <w:szCs w:val="28"/>
-        </w:rPr>
-      </w:pPr>
-      <w:r>
-        <w:rPr>
-          <w:sz w:val="28"/>
-          <w:szCs w:val="28"/>
-        </w:rPr>
-        <w:t>A user can send photos in a message.</w:t>
-      </w:r>
-    </w:p>
-    <w:p>
-      <w:pPr>
-        <w:pStyle w:val="ListParagraph"/>
-        <w:numPr>
-          <w:ilvl w:val="0"/>
-          <w:numId w:val="12"/>
-        </w:numPr>
-        <w:rPr>
-          <w:sz w:val="28"/>
-          <w:szCs w:val="28"/>
-        </w:rPr>
-      </w:pPr>
-      <w:r>
-        <w:rPr>
-          <w:sz w:val="28"/>
-          <w:szCs w:val="28"/>
-        </w:rPr>
-        <w:t>A user can send videos in a message.</w:t>
-      </w:r>
-    </w:p>
-    <w:p>
-      <w:pPr>
-        <w:pStyle w:val="ListParagraph"/>
-        <w:numPr>
-          <w:ilvl w:val="0"/>
-          <w:numId w:val="12"/>
-        </w:numPr>
-        <w:rPr>
-          <w:sz w:val="28"/>
-          <w:szCs w:val="28"/>
-        </w:rPr>
-      </w:pPr>
-      <w:r>
-        <w:rPr>
-          <w:sz w:val="28"/>
-          <w:szCs w:val="28"/>
-        </w:rPr>
-        <w:t>A user can send a voice note in a message.</w:t>
-      </w:r>
-    </w:p>
-    <w:p>
-      <w:pPr>
-        <w:pStyle w:val="ListParagraph"/>
-        <w:numPr>
-          <w:ilvl w:val="0"/>
-          <w:numId w:val="12"/>
-        </w:numPr>
-        <w:rPr>
-          <w:sz w:val="28"/>
-          <w:szCs w:val="28"/>
-        </w:rPr>
-      </w:pPr>
-      <w:r>
-        <w:rPr>
-          <w:sz w:val="28"/>
-          <w:szCs w:val="28"/>
-        </w:rPr>
-        <w:t>A user can send a location in a message.</w:t>
-      </w:r>
-    </w:p>
-    <w:p>
-      <w:pPr>
-        <w:pStyle w:val="ListParagraph"/>
-        <w:numPr>
-          <w:ilvl w:val="0"/>
-          <w:numId w:val="12"/>
-        </w:numPr>
-        <w:rPr>
-          <w:sz w:val="28"/>
-          <w:szCs w:val="28"/>
-        </w:rPr>
-      </w:pPr>
-      <w:r>
-        <w:rPr>
-          <w:sz w:val="28"/>
-          <w:szCs w:val="28"/>
-        </w:rPr>
-        <w:t>A user can share a location in a message.</w:t>
-      </w:r>
-    </w:p>
-    <w:p>
-      <w:pPr>
-        <w:pStyle w:val="ListParagraph"/>
-        <w:numPr>
-          <w:ilvl w:val="0"/>
-          <w:numId w:val="12"/>
-        </w:numPr>
-        <w:rPr>
-          <w:sz w:val="28"/>
-          <w:szCs w:val="28"/>
-        </w:rPr>
-      </w:pPr>
-      <w:r>
-        <w:rPr>
-          <w:sz w:val="28"/>
-          <w:szCs w:val="28"/>
-        </w:rPr>
-        <w:t>A user can send GIFs in a message</w:t>
-      </w:r>
-    </w:p>
-    <w:p>
-      <w:pPr>
-        <w:pStyle w:val="ListParagraph"/>
-        <w:numPr>
-          <w:ilvl w:val="0"/>
-          <w:numId w:val="12"/>
-        </w:numPr>
-        <w:rPr>
-          <w:sz w:val="28"/>
-          <w:szCs w:val="28"/>
-        </w:rPr>
-      </w:pPr>
-      <w:r>
-        <w:rPr>
-          <w:sz w:val="28"/>
-          <w:szCs w:val="28"/>
-        </w:rPr>
-        <w:t>A user can share any Facebook post in a message.</w:t>
-      </w:r>
-    </w:p>
-    <w:p>
-      <w:pPr>
-        <w:pStyle w:val="ListParagraph"/>
-        <w:numPr>
-          <w:ilvl w:val="0"/>
-          <w:numId w:val="12"/>
-        </w:numPr>
-        <w:rPr>
-          <w:sz w:val="28"/>
-          <w:szCs w:val="28"/>
-        </w:rPr>
-      </w:pPr>
-      <w:r>
-        <w:rPr>
-          <w:sz w:val="28"/>
-          <w:szCs w:val="28"/>
-        </w:rPr>
-        <w:t>A user can send emojis in a message.</w:t>
-      </w:r>
-    </w:p>
-    <w:p>
-      <w:pPr>
-        <w:pStyle w:val="ListParagraph"/>
-        <w:numPr>
-          <w:ilvl w:val="0"/>
-          <w:numId w:val="12"/>
-        </w:numPr>
-        <w:rPr>
-          <w:sz w:val="28"/>
-          <w:szCs w:val="28"/>
-        </w:rPr>
-      </w:pPr>
-      <w:r>
-        <w:rPr>
-          <w:sz w:val="28"/>
-          <w:szCs w:val="28"/>
-        </w:rPr>
-        <w:t>A user can make audio calls.</w:t>
-      </w:r>
-    </w:p>
-    <w:p>
-      <w:pPr>
-        <w:pStyle w:val="ListParagraph"/>
-        <w:numPr>
-          <w:ilvl w:val="0"/>
-          <w:numId w:val="12"/>
-        </w:numPr>
-        <w:rPr>
-          <w:sz w:val="28"/>
-          <w:szCs w:val="28"/>
-        </w:rPr>
-      </w:pPr>
-      <w:r>
-        <w:rPr>
-          <w:sz w:val="28"/>
-          <w:szCs w:val="28"/>
-        </w:rPr>
-        <w:lastRenderedPageBreak/>
-        <w:t>A user can make video calls.</w:t>
-      </w:r>
-    </w:p>
-    <w:p>
-      <w:pPr>
-        <w:pStyle w:val="ListParagraph"/>
-        <w:numPr>
-          <w:ilvl w:val="0"/>
-          <w:numId w:val="12"/>
-        </w:numPr>
-        <w:rPr>
-          <w:sz w:val="28"/>
-          <w:szCs w:val="28"/>
-        </w:rPr>
-      </w:pPr>
-      <w:r>
-        <w:rPr>
-          <w:sz w:val="28"/>
-          <w:szCs w:val="28"/>
-        </w:rPr>
-        <w:t>A user can share screen in video calls</w:t>
-      </w:r>
-    </w:p>
-    <w:p>
-      <w:pPr>
-        <w:pStyle w:val="ListParagraph"/>
-        <w:numPr>
-          <w:ilvl w:val="0"/>
-          <w:numId w:val="12"/>
-        </w:numPr>
-        <w:rPr>
-          <w:sz w:val="28"/>
-          <w:szCs w:val="28"/>
-        </w:rPr>
-      </w:pPr>
-      <w:r>
-        <w:rPr>
-          <w:sz w:val="28"/>
-          <w:szCs w:val="28"/>
-        </w:rPr>
-        <w:t>A user can turn off camera in a video call</w:t>
-      </w:r>
-    </w:p>
-    <w:p>
-      <w:pPr>
-        <w:pStyle w:val="ListParagraph"/>
-        <w:numPr>
-          <w:ilvl w:val="0"/>
-          <w:numId w:val="12"/>
-        </w:numPr>
-        <w:rPr>
-          <w:sz w:val="28"/>
-          <w:szCs w:val="28"/>
-        </w:rPr>
-      </w:pPr>
-      <w:r>
-        <w:rPr>
-          <w:sz w:val="28"/>
-          <w:szCs w:val="28"/>
-        </w:rPr>
-        <w:t>A user can share a screen in a video call.</w:t>
-      </w:r>
-    </w:p>
-    <w:p>
-      <w:pPr>
-        <w:pStyle w:val="ListParagraph"/>
-        <w:numPr>
-          <w:ilvl w:val="0"/>
-          <w:numId w:val="12"/>
-        </w:numPr>
-        <w:rPr>
-          <w:sz w:val="28"/>
-          <w:szCs w:val="28"/>
-        </w:rPr>
-      </w:pPr>
-      <w:r>
-        <w:rPr>
-          <w:sz w:val="28"/>
-          <w:szCs w:val="28"/>
-        </w:rPr>
-        <w:t>Users can play together in a video call.</w:t>
-      </w:r>
-    </w:p>
-    <w:p>
-      <w:pPr>
-        <w:pStyle w:val="ListParagraph"/>
-        <w:numPr>
-          <w:ilvl w:val="0"/>
-          <w:numId w:val="12"/>
-        </w:numPr>
-        <w:rPr>
-          <w:sz w:val="28"/>
-          <w:szCs w:val="28"/>
-        </w:rPr>
-      </w:pPr>
-      <w:r>
-        <w:rPr>
-          <w:sz w:val="28"/>
-          <w:szCs w:val="28"/>
-        </w:rPr>
-        <w:t>A user can add effects in a video call.</w:t>
-      </w:r>
-    </w:p>
-    <w:p>
-      <w:pPr>
-        <w:pStyle w:val="ListParagraph"/>
-        <w:numPr>
-          <w:ilvl w:val="0"/>
-          <w:numId w:val="12"/>
-        </w:numPr>
-        <w:rPr>
-          <w:sz w:val="28"/>
-          <w:szCs w:val="28"/>
-        </w:rPr>
-      </w:pPr>
-      <w:r>
-        <w:rPr>
-          <w:sz w:val="28"/>
-          <w:szCs w:val="28"/>
-        </w:rPr>
-        <w:t>A user can mute a conversation.</w:t>
-      </w:r>
-    </w:p>
-    <w:p>
-      <w:pPr>
-        <w:pStyle w:val="ListParagraph"/>
-        <w:numPr>
-          <w:ilvl w:val="0"/>
-          <w:numId w:val="12"/>
-        </w:numPr>
-        <w:rPr>
-          <w:sz w:val="28"/>
-          <w:szCs w:val="28"/>
-        </w:rPr>
-      </w:pPr>
-      <w:r>
-        <w:rPr>
-          <w:sz w:val="28"/>
-          <w:szCs w:val="28"/>
-        </w:rPr>
-        <w:t>A user can block messaging from a specific user.</w:t>
-      </w:r>
-    </w:p>
-    <w:p>
-      <w:pPr>
-        <w:pStyle w:val="ListParagraph"/>
-        <w:numPr>
-          <w:ilvl w:val="0"/>
-          <w:numId w:val="12"/>
-        </w:numPr>
-        <w:rPr>
-          <w:sz w:val="28"/>
-          <w:szCs w:val="28"/>
-        </w:rPr>
-      </w:pPr>
-      <w:r>
-        <w:rPr>
-          <w:sz w:val="28"/>
-          <w:szCs w:val="28"/>
-        </w:rPr>
-        <w:t>A user can mute</w:t>
-      </w:r>
-      <w:r>
-        <w:rPr>
-          <w:sz w:val="28"/>
-          <w:szCs w:val="28"/>
-        </w:rPr>
-        <w:t xml:space="preserve"> only messages</w:t>
-      </w:r>
-      <w:r>
-        <w:rPr>
-          <w:sz w:val="28"/>
-          <w:szCs w:val="28"/>
-        </w:rPr>
-        <w:t>.</w:t>
-      </w:r>
-    </w:p>
-    <w:p>
-      <w:pPr>
-        <w:pStyle w:val="ListParagraph"/>
-        <w:numPr>
-          <w:ilvl w:val="0"/>
-          <w:numId w:val="12"/>
-        </w:numPr>
-        <w:rPr>
-          <w:sz w:val="28"/>
-          <w:szCs w:val="28"/>
-        </w:rPr>
-      </w:pPr>
-      <w:r>
-        <w:rPr>
-          <w:sz w:val="28"/>
-          <w:szCs w:val="28"/>
-        </w:rPr>
-        <w:t xml:space="preserve">A user </w:t>
-      </w:r>
-      <w:r>
-        <w:rPr>
-          <w:sz w:val="28"/>
-          <w:szCs w:val="28"/>
-        </w:rPr>
-        <w:t>can mute only calls’ notifications.</w:t>
-      </w:r>
-    </w:p>
-    <w:p>
-      <w:pPr>
-        <w:pStyle w:val="ListParagraph"/>
-        <w:numPr>
-          <w:ilvl w:val="0"/>
-          <w:numId w:val="12"/>
-        </w:numPr>
-        <w:rPr>
-          <w:sz w:val="28"/>
-          <w:szCs w:val="28"/>
-        </w:rPr>
-      </w:pPr>
-      <w:r>
-        <w:rPr>
-          <w:sz w:val="28"/>
-          <w:szCs w:val="28"/>
-        </w:rPr>
-        <w:t>A user can mute both messages and calls’ notifications.</w:t>
-      </w:r>
-    </w:p>
-    <w:p>
-      <w:pPr>
-        <w:pStyle w:val="ListParagraph"/>
-        <w:numPr>
-          <w:ilvl w:val="0"/>
-          <w:numId w:val="12"/>
-        </w:numPr>
-        <w:rPr>
-          <w:sz w:val="28"/>
-          <w:szCs w:val="28"/>
-        </w:rPr>
-      </w:pPr>
-      <w:r>
-        <w:rPr>
-          <w:sz w:val="28"/>
-          <w:szCs w:val="28"/>
-        </w:rPr>
-        <w:t>A user can mute the conversation for a specific time (15 min for ex.)</w:t>
-      </w:r>
-    </w:p>
-    <w:p>
-      <w:pPr>
-        <w:pStyle w:val="ListParagraph"/>
-        <w:numPr>
-          <w:ilvl w:val="0"/>
-          <w:numId w:val="12"/>
-        </w:numPr>
-        <w:rPr>
-          <w:sz w:val="28"/>
-          <w:szCs w:val="28"/>
-        </w:rPr>
-      </w:pPr>
-      <w:r>
-        <w:rPr>
-          <w:sz w:val="28"/>
-          <w:szCs w:val="28"/>
-        </w:rPr>
-        <w:t>A user can select to mute the conversation forever.</w:t>
-      </w:r>
-    </w:p>
-    <w:p>
-      <w:pPr>
-        <w:pStyle w:val="ListParagraph"/>
-        <w:numPr>
-          <w:ilvl w:val="0"/>
-          <w:numId w:val="12"/>
-        </w:numPr>
-        <w:rPr>
-          <w:sz w:val="28"/>
-          <w:szCs w:val="28"/>
-        </w:rPr>
-      </w:pPr>
-      <w:r>
-        <w:rPr>
-          <w:sz w:val="28"/>
-          <w:szCs w:val="28"/>
-        </w:rPr>
-        <w:t>A user can report a conversation.</w:t>
-      </w:r>
-    </w:p>
-    <w:p>
-      <w:pPr>
-        <w:rPr>
-          <w:sz w:val="28"/>
-          <w:szCs w:val="28"/>
-        </w:rPr>
-      </w:pPr>
-    </w:p>
-    <w:p>
-      <w:pPr>
-        <w:pStyle w:val="Heading2"/>
-        <w:numPr>
-          <w:ilvl w:val="1"/>
-          <w:numId w:val="10"/>
-        </w:numPr>
-        <w:rPr>
-          <w:sz w:val="32"/>
-          <w:szCs w:val="32"/>
-        </w:rPr>
-      </w:pPr>
-      <w:bookmarkStart w:id="13" w:name="_Toc120996869"/>
-      <w:r>
-        <w:rPr>
-          <w:sz w:val="32"/>
-          <w:szCs w:val="32"/>
-        </w:rPr>
-        <w:t>Non-Functional Requirements:</w:t>
-      </w:r>
-      <w:bookmarkEnd w:id="13"/>
-    </w:p>
-    <w:p/>
-    <w:p>
-      <w:pPr>
-        <w:pStyle w:val="Heading3"/>
-        <w:numPr>
-          <w:ilvl w:val="2"/>
-          <w:numId w:val="10"/>
-        </w:numPr>
-        <w:rPr>
-          <w:sz w:val="30"/>
-          <w:szCs w:val="30"/>
-        </w:rPr>
-      </w:pPr>
-      <w:bookmarkStart w:id="14" w:name="_Toc120996870"/>
-      <w:r>
-        <w:rPr>
-          <w:sz w:val="30"/>
-          <w:szCs w:val="30"/>
-        </w:rPr>
-        <w:t>Security:</w:t>
-      </w:r>
-      <w:bookmarkEnd w:id="14"/>
-    </w:p>
-    <w:p>
-      <w:pPr>
-        <w:rPr>
-          <w:sz w:val="28"/>
-          <w:szCs w:val="28"/>
-        </w:rPr>
-      </w:pPr>
-      <w:r>
-        <w:rPr>
-          <w:sz w:val="28"/>
-          <w:szCs w:val="28"/>
-        </w:rPr>
-        <w:t>The system uses SSL (secured socket layer) in all transactions that include any other confidential passenger information. The system should be so secure that it should not show any cookies regarding the password or the username of the user so that no one rather than the user can access the system</w:t>
-      </w:r>
-      <w:r>
-        <w:rPr>
-          <w:sz w:val="28"/>
-          <w:szCs w:val="28"/>
-        </w:rPr>
-        <w:t>.</w:t>
-      </w:r>
-    </w:p>
-    <w:p>
-      <w:pPr>
-        <w:rPr>
-          <w:sz w:val="28"/>
-          <w:szCs w:val="28"/>
-        </w:rPr>
-      </w:pPr>
-    </w:p>
-    <w:p>
-      <w:pPr>
-        <w:pStyle w:val="Heading3"/>
-        <w:numPr>
-          <w:ilvl w:val="2"/>
-          <w:numId w:val="10"/>
-        </w:numPr>
-        <w:rPr>
-          <w:sz w:val="30"/>
-          <w:szCs w:val="30"/>
-        </w:rPr>
-      </w:pPr>
-      <w:bookmarkStart w:id="15" w:name="_Toc120996871"/>
-      <w:r>
-        <w:rPr>
-          <w:sz w:val="30"/>
-          <w:szCs w:val="30"/>
-        </w:rPr>
-        <w:t>Reliability:</w:t>
-      </w:r>
-      <w:bookmarkEnd w:id="15"/>
-      <w:r>
-        <w:rPr>
-          <w:sz w:val="30"/>
-          <w:szCs w:val="30"/>
-        </w:rPr>
         <w:t xml:space="preserve"> </w:t>
       </w:r>
     </w:p>
@@ -5772,55 +5109,7 @@
           <w:szCs w:val="28"/>
           <w:shd w:val="clear" w:color="auto" w:fill="FFFFFF"/>
         </w:rPr>
-        <w:t xml:space="preserve">The system provides a database for storage for all kinds of devices whether it is a computer or mobile or something else. The reliability of the </w:t>
-      </w:r>
-      <w:proofErr w:type="gramStart"/>
-      <w:r>
-        <w:rPr>
-          <w:rFonts w:cstheme="minorHAnsi"/>
-          <w:color w:val="000000" w:themeColor="text1"/>
-          <w:spacing w:val="3"/>
-          <w:sz w:val="28"/>
-          <w:szCs w:val="28"/>
-          <w:shd w:val="clear" w:color="auto" w:fill="FFFFFF"/>
-        </w:rPr>
-        <w:t>whole system</w:t>
-      </w:r>
-      <w:proofErr w:type="gramEnd"/>
-      <w:r>
-        <w:rPr>
-          <w:rFonts w:cstheme="minorHAnsi"/>
-          <w:color w:val="000000" w:themeColor="text1"/>
-          <w:spacing w:val="3"/>
-          <w:sz w:val="28"/>
-          <w:szCs w:val="28"/>
-          <w:shd w:val="clear" w:color="auto" w:fill="FFFFFF"/>
-        </w:rPr>
-        <w:t xml:space="preserve"> depends on the reliability of the separate components. The system should be so </w:t>
-      </w:r>
-      <w:proofErr w:type="gramStart"/>
-      <w:r>
-        <w:rPr>
-          <w:rFonts w:cstheme="minorHAnsi"/>
-          <w:color w:val="000000" w:themeColor="text1"/>
-          <w:spacing w:val="3"/>
-          <w:sz w:val="28"/>
-          <w:szCs w:val="28"/>
-          <w:shd w:val="clear" w:color="auto" w:fill="FFFFFF"/>
-        </w:rPr>
-        <w:t>reliable</w:t>
-      </w:r>
-      <w:proofErr w:type="gramEnd"/>
-      <w:r>
-        <w:rPr>
-          <w:rFonts w:cstheme="minorHAnsi"/>
-          <w:color w:val="000000" w:themeColor="text1"/>
-          <w:spacing w:val="3"/>
-          <w:sz w:val="28"/>
-          <w:szCs w:val="28"/>
-          <w:shd w:val="clear" w:color="auto" w:fill="FFFFFF"/>
-        </w:rPr>
-        <w:t xml:space="preserve"> that it should no crash or hang during the user's use.</w:t>
+        <w:t>The system provides a database for storage for all kinds of devices whether it is a computer or mobile or something else. The reliability of the whole system depends on the reliability of the separate components. The system should be so reliable that it should no crash or hang during the user's use.</w:t>
       </w:r>
     </w:p>
     <w:p>
@@ -5860,39 +5149,7 @@
           <w:sz w:val="28"/>
           <w:szCs w:val="28"/>
         </w:rPr>
-        <w:t xml:space="preserve">There are </w:t>
-      </w:r>
-      <w:proofErr w:type="gramStart"/>
-      <w:r>
-        <w:rPr>
-          <w:sz w:val="28"/>
-          <w:szCs w:val="28"/>
-        </w:rPr>
-        <w:t>many</w:t>
-      </w:r>
-      <w:proofErr w:type="gramEnd"/>
-      <w:r>
-        <w:rPr>
-          <w:sz w:val="28"/>
-          <w:szCs w:val="28"/>
-        </w:rPr>
-        <w:t xml:space="preserve"> people who are there for the maintenance purpose of the system. They can be software engineers or a team of hackers. They are there to take care of that if there are </w:t>
-      </w:r>
-      <w:proofErr w:type="gramStart"/>
-      <w:r>
-        <w:rPr>
-          <w:sz w:val="28"/>
-          <w:szCs w:val="28"/>
-        </w:rPr>
-        <w:t>some</w:t>
-      </w:r>
-      <w:proofErr w:type="gramEnd"/>
-      <w:r>
-        <w:rPr>
-          <w:sz w:val="28"/>
-          <w:szCs w:val="28"/>
-        </w:rPr>
-        <w:t xml:space="preserve"> problems regarding the system or not.</w:t>
+        <w:t>There are many people who are there for the maintenance purpose of the system. They can be software engineers or a team of hackers. They are there to take care of that if there are some problems regarding the system or not.</w:t>
       </w:r>
     </w:p>
     <w:p>
@@ -5937,23 +5194,7 @@
           <w:sz w:val="28"/>
           <w:szCs w:val="28"/>
         </w:rPr>
-        <w:t xml:space="preserve">The system consists of scripting languages such as PHP, HTML </w:t>
-      </w:r>
-      <w:proofErr w:type="gramStart"/>
-      <w:r>
-        <w:rPr>
-          <w:sz w:val="28"/>
-          <w:szCs w:val="28"/>
-        </w:rPr>
-        <w:t>etc.</w:t>
-      </w:r>
-      <w:proofErr w:type="gramEnd"/>
-      <w:r>
-        <w:rPr>
-          <w:sz w:val="28"/>
-          <w:szCs w:val="28"/>
-        </w:rPr>
-        <w:t xml:space="preserve"> It should run on any device and any platform or in any operating system whether it is Windows, MacOS, iOS or Android.</w:t>
+        <w:t>The system consists of scripting languages such as PHP, HTML etc. It should run on any device and any platform or in any operating system whether it is Windows, MacOS, iOS or Android.</w:t>
       </w:r>
     </w:p>
     <w:sectPr>

</xml_diff>